<commit_message>
- Show Button not generating new server calls - Load Button do the server calls ( also launching ReceiptListActivity )
</commit_message>
<xml_diff>
--- a/Project Report.docx
+++ b/Project Report.docx
@@ -419,10 +419,73 @@
       <w:pPr>
         <w:rPr>
           <w:rFonts w:ascii="Times New Roman" w:hAnsi="Times New Roman" w:cs="Times New Roman"/>
+          <w:b/>
         </w:rPr>
       </w:pPr>
       <w:bookmarkStart w:id="0" w:name="_GoBack"/>
       <w:bookmarkEnd w:id="0"/>
+    </w:p>
+    <w:p>
+      <w:pPr>
+        <w:rPr>
+          <w:rFonts w:ascii="Times New Roman" w:hAnsi="Times New Roman" w:cs="Times New Roman"/>
+          <w:b/>
+        </w:rPr>
+      </w:pPr>
+      <w:r>
+        <w:rPr>
+          <w:rFonts w:ascii="Times New Roman" w:hAnsi="Times New Roman" w:cs="Times New Roman"/>
+          <w:b/>
+        </w:rPr>
+        <w:t>Use Cases</w:t>
+      </w:r>
+    </w:p>
+    <w:p>
+      <w:pPr>
+        <w:rPr>
+          <w:rFonts w:ascii="Times New Roman" w:hAnsi="Times New Roman" w:cs="Times New Roman"/>
+          <w:b/>
+        </w:rPr>
+      </w:pPr>
+    </w:p>
+    <w:p>
+      <w:pPr>
+        <w:rPr>
+          <w:rFonts w:ascii="Times New Roman" w:hAnsi="Times New Roman" w:cs="Times New Roman"/>
+          <w:b/>
+        </w:rPr>
+      </w:pPr>
+      <w:r>
+        <w:rPr>
+          <w:rFonts w:ascii="Times New Roman" w:hAnsi="Times New Roman" w:cs="Times New Roman"/>
+          <w:b/>
+        </w:rPr>
+        <w:t>Implementation Issues and Bugs</w:t>
+      </w:r>
+    </w:p>
+    <w:p>
+      <w:pPr>
+        <w:rPr>
+          <w:rFonts w:ascii="Times New Roman" w:hAnsi="Times New Roman" w:cs="Times New Roman"/>
+          <w:b/>
+        </w:rPr>
+      </w:pPr>
+    </w:p>
+    <w:p>
+      <w:pPr>
+        <w:rPr>
+          <w:rFonts w:ascii="Times New Roman" w:hAnsi="Times New Roman" w:cs="Times New Roman"/>
+          <w:b/>
+        </w:rPr>
+      </w:pPr>
+      <w:r>
+        <w:rPr>
+          <w:rFonts w:ascii="Times New Roman" w:hAnsi="Times New Roman" w:cs="Times New Roman"/>
+          <w:b/>
+        </w:rPr>
+        <w:lastRenderedPageBreak/>
+        <w:t>Important Features</w:t>
+      </w:r>
     </w:p>
     <w:sectPr>
       <w:pgSz w:w="12240" w:h="15840"/>

</xml_diff>

<commit_message>
Added to the project report
</commit_message>
<xml_diff>
--- a/Project Report.docx
+++ b/Project Report.docx
@@ -4,7 +4,6 @@
   <w:body>
     <w:p>
       <w:pPr>
-        <w:jc w:val="center"/>
         <w:rPr>
           <w:rFonts w:ascii="Times New Roman" w:hAnsi="Times New Roman" w:cs="Times New Roman"/>
           <w:b/>
@@ -90,6 +89,7 @@
     </w:p>
     <w:p>
       <w:pPr>
+        <w:spacing w:line="360" w:lineRule="auto"/>
         <w:rPr>
           <w:rFonts w:ascii="Times New Roman" w:hAnsi="Times New Roman" w:cs="Times New Roman"/>
         </w:rPr>
@@ -122,27 +122,131 @@
         <w:rPr>
           <w:rFonts w:ascii="Times New Roman" w:hAnsi="Times New Roman" w:cs="Times New Roman"/>
         </w:rPr>
-        <w:t xml:space="preserve">emphasizes around the idea of storing and accessing receipts on your phone or tablet. In an ideal situation, the app would implement a unique bar code that individual to the device that would be used to access client information. At the checkout, the user would simply scan the bar code, and the receipt will be sent to the phone once the transaction is completed. A full version of this app could also implement Android Pay within the app, such that the user does not have the exit the app. </w:t>
-      </w:r>
-    </w:p>
-    <w:p>
-      <w:pPr>
-        <w:rPr>
-          <w:rFonts w:ascii="Times New Roman" w:hAnsi="Times New Roman" w:cs="Times New Roman"/>
-        </w:rPr>
-      </w:pPr>
-    </w:p>
-    <w:p>
-      <w:pPr>
-        <w:rPr>
-          <w:rFonts w:ascii="Times New Roman" w:hAnsi="Times New Roman" w:cs="Times New Roman"/>
-        </w:rPr>
-      </w:pPr>
-      <w:r>
-        <w:rPr>
-          <w:rFonts w:ascii="Times New Roman" w:hAnsi="Times New Roman" w:cs="Times New Roman"/>
-        </w:rPr>
-        <w:t xml:space="preserve">The app is ideally targeted for consumers who like to keep track of their receipts and finances. In the demonstrated version of the app, pre-created receipts will be simply loaded from a remote server (link provided below) through a JSON object and parsed into a database. The user can then further interact with the receipts by using a calculate a monthly budget option that will graph the receipts from the last two to four months. </w:t>
+        <w:t xml:space="preserve">emphasizes around the idea of storing and accessing receipts on your phone or tablet. In an ideal situation, the app would </w:t>
+      </w:r>
+      <w:r>
+        <w:rPr>
+          <w:rFonts w:ascii="Times New Roman" w:hAnsi="Times New Roman" w:cs="Times New Roman"/>
+        </w:rPr>
+        <w:t>display</w:t>
+      </w:r>
+      <w:r>
+        <w:rPr>
+          <w:rFonts w:ascii="Times New Roman" w:hAnsi="Times New Roman" w:cs="Times New Roman"/>
+        </w:rPr>
+        <w:t xml:space="preserve"> a unique bar code </w:t>
+      </w:r>
+      <w:r>
+        <w:rPr>
+          <w:rFonts w:ascii="Times New Roman" w:hAnsi="Times New Roman" w:cs="Times New Roman"/>
+        </w:rPr>
+        <w:t xml:space="preserve">to the device that would </w:t>
+      </w:r>
+      <w:r>
+        <w:rPr>
+          <w:rFonts w:ascii="Times New Roman" w:hAnsi="Times New Roman" w:cs="Times New Roman"/>
+        </w:rPr>
+        <w:t>establish a connection between the user and the store’s database</w:t>
+      </w:r>
+      <w:r>
+        <w:rPr>
+          <w:rFonts w:ascii="Times New Roman" w:hAnsi="Times New Roman" w:cs="Times New Roman"/>
+        </w:rPr>
+        <w:t>. At the checkout, the user would simply scan the bar code, and the receipt will be sent to the phone once the transaction is completed</w:t>
+      </w:r>
+      <w:r>
+        <w:rPr>
+          <w:rFonts w:ascii="Times New Roman" w:hAnsi="Times New Roman" w:cs="Times New Roman"/>
+        </w:rPr>
+        <w:t xml:space="preserve"> via Bluetooth</w:t>
+      </w:r>
+      <w:r>
+        <w:rPr>
+          <w:rFonts w:ascii="Times New Roman" w:hAnsi="Times New Roman" w:cs="Times New Roman"/>
+        </w:rPr>
+        <w:t xml:space="preserve">. A full version of this app could also implement Android Pay within the app, such that the user does not have the exit the app. </w:t>
+      </w:r>
+    </w:p>
+    <w:p>
+      <w:pPr>
+        <w:spacing w:line="360" w:lineRule="auto"/>
+        <w:rPr>
+          <w:rFonts w:ascii="Times New Roman" w:hAnsi="Times New Roman" w:cs="Times New Roman"/>
+        </w:rPr>
+      </w:pPr>
+    </w:p>
+    <w:p>
+      <w:pPr>
+        <w:spacing w:line="360" w:lineRule="auto"/>
+        <w:rPr>
+          <w:rFonts w:ascii="Times New Roman" w:hAnsi="Times New Roman" w:cs="Times New Roman"/>
+        </w:rPr>
+      </w:pPr>
+      <w:r>
+        <w:rPr>
+          <w:rFonts w:ascii="Times New Roman" w:hAnsi="Times New Roman" w:cs="Times New Roman"/>
+        </w:rPr>
+        <w:t>The app is ideally targeted for consumers who like to keep track of their receipts and finances. In the demonstrated version of the app, pre-</w:t>
+      </w:r>
+      <w:r>
+        <w:rPr>
+          <w:rFonts w:ascii="Times New Roman" w:hAnsi="Times New Roman" w:cs="Times New Roman"/>
+        </w:rPr>
+        <w:t>loaded</w:t>
+      </w:r>
+      <w:r>
+        <w:rPr>
+          <w:rFonts w:ascii="Times New Roman" w:hAnsi="Times New Roman" w:cs="Times New Roman"/>
+        </w:rPr>
+        <w:t xml:space="preserve"> receipts will be simply loaded from a remote server (link provided below) through a JSON object and parsed into a database. The user can </w:t>
+      </w:r>
+      <w:proofErr w:type="gramStart"/>
+      <w:r>
+        <w:rPr>
+          <w:rFonts w:ascii="Times New Roman" w:hAnsi="Times New Roman" w:cs="Times New Roman"/>
+        </w:rPr>
+        <w:t>choosing</w:t>
+      </w:r>
+      <w:proofErr w:type="gramEnd"/>
+      <w:r>
+        <w:rPr>
+          <w:rFonts w:ascii="Times New Roman" w:hAnsi="Times New Roman" w:cs="Times New Roman"/>
+        </w:rPr>
+        <w:t xml:space="preserve"> to load, display, and/or graph the monthly spending. </w:t>
+      </w:r>
+      <w:r>
+        <w:rPr>
+          <w:rFonts w:ascii="Times New Roman" w:hAnsi="Times New Roman" w:cs="Times New Roman"/>
+        </w:rPr>
+        <w:t xml:space="preserve"> </w:t>
+      </w:r>
+    </w:p>
+    <w:p>
+      <w:pPr>
+        <w:spacing w:line="360" w:lineRule="auto"/>
+        <w:rPr>
+          <w:rFonts w:ascii="Times New Roman" w:hAnsi="Times New Roman" w:cs="Times New Roman"/>
+        </w:rPr>
+      </w:pPr>
+    </w:p>
+    <w:p>
+      <w:pPr>
+        <w:spacing w:line="360" w:lineRule="auto"/>
+        <w:rPr>
+          <w:rFonts w:ascii="Times New Roman" w:hAnsi="Times New Roman" w:cs="Times New Roman"/>
+        </w:rPr>
+      </w:pPr>
+      <w:r>
+        <w:rPr>
+          <w:rFonts w:ascii="Times New Roman" w:hAnsi="Times New Roman" w:cs="Times New Roman"/>
+        </w:rPr>
+        <w:t xml:space="preserve">Link: </w:t>
+      </w:r>
+      <w:r>
+        <w:rPr>
+          <w:rFonts w:ascii="Times New Roman" w:hAnsi="Times New Roman" w:cs="Times New Roman"/>
+        </w:rPr>
+        <w:t>http://137.149.157.18/CS2130/e-receipt/</w:t>
       </w:r>
     </w:p>
     <w:p>
@@ -186,6 +290,7 @@
           <w:ilvl w:val="0"/>
           <w:numId w:val="6"/>
         </w:numPr>
+        <w:spacing w:line="360" w:lineRule="auto"/>
         <w:rPr>
           <w:rFonts w:ascii="Times New Roman" w:hAnsi="Times New Roman" w:cs="Times New Roman"/>
         </w:rPr>
@@ -204,15 +309,54 @@
           <w:ilvl w:val="1"/>
           <w:numId w:val="6"/>
         </w:numPr>
-        <w:rPr>
-          <w:rFonts w:ascii="Times New Roman" w:hAnsi="Times New Roman" w:cs="Times New Roman"/>
-        </w:rPr>
-      </w:pPr>
-      <w:r>
-        <w:rPr>
-          <w:rFonts w:ascii="Times New Roman" w:hAnsi="Times New Roman" w:cs="Times New Roman"/>
-        </w:rPr>
-        <w:t xml:space="preserve">Show Receipts </w:t>
+        <w:spacing w:line="360" w:lineRule="auto"/>
+        <w:rPr>
+          <w:rFonts w:ascii="Times New Roman" w:hAnsi="Times New Roman" w:cs="Times New Roman"/>
+        </w:rPr>
+      </w:pPr>
+      <w:r>
+        <w:rPr>
+          <w:rFonts w:ascii="Times New Roman" w:hAnsi="Times New Roman" w:cs="Times New Roman"/>
+        </w:rPr>
+        <w:t>Load Receipts</w:t>
+      </w:r>
+    </w:p>
+    <w:p>
+      <w:pPr>
+        <w:pStyle w:val="ListParagraph"/>
+        <w:numPr>
+          <w:ilvl w:val="2"/>
+          <w:numId w:val="6"/>
+        </w:numPr>
+        <w:spacing w:line="360" w:lineRule="auto"/>
+        <w:rPr>
+          <w:rFonts w:ascii="Times New Roman" w:hAnsi="Times New Roman" w:cs="Times New Roman"/>
+        </w:rPr>
+      </w:pPr>
+      <w:r>
+        <w:rPr>
+          <w:rFonts w:ascii="Times New Roman" w:hAnsi="Times New Roman" w:cs="Times New Roman"/>
+        </w:rPr>
+        <w:t xml:space="preserve">Data is loaded from a server </w:t>
+      </w:r>
+    </w:p>
+    <w:p>
+      <w:pPr>
+        <w:pStyle w:val="ListParagraph"/>
+        <w:numPr>
+          <w:ilvl w:val="2"/>
+          <w:numId w:val="6"/>
+        </w:numPr>
+        <w:spacing w:line="360" w:lineRule="auto"/>
+        <w:rPr>
+          <w:rFonts w:ascii="Times New Roman" w:hAnsi="Times New Roman" w:cs="Times New Roman"/>
+        </w:rPr>
+      </w:pPr>
+      <w:r>
+        <w:rPr>
+          <w:rFonts w:ascii="Times New Roman" w:hAnsi="Times New Roman" w:cs="Times New Roman"/>
+        </w:rPr>
+        <w:t xml:space="preserve">User can view receipts </w:t>
       </w:r>
     </w:p>
     <w:p>
@@ -222,15 +366,73 @@
           <w:ilvl w:val="1"/>
           <w:numId w:val="6"/>
         </w:numPr>
-        <w:rPr>
-          <w:rFonts w:ascii="Times New Roman" w:hAnsi="Times New Roman" w:cs="Times New Roman"/>
-        </w:rPr>
-      </w:pPr>
-      <w:r>
-        <w:rPr>
-          <w:rFonts w:ascii="Times New Roman" w:hAnsi="Times New Roman" w:cs="Times New Roman"/>
-        </w:rPr>
-        <w:t xml:space="preserve">Check Budget </w:t>
+        <w:spacing w:line="360" w:lineRule="auto"/>
+        <w:rPr>
+          <w:rFonts w:ascii="Times New Roman" w:hAnsi="Times New Roman" w:cs="Times New Roman"/>
+        </w:rPr>
+      </w:pPr>
+      <w:r>
+        <w:rPr>
+          <w:rFonts w:ascii="Times New Roman" w:hAnsi="Times New Roman" w:cs="Times New Roman"/>
+        </w:rPr>
+        <w:t xml:space="preserve">Show Receipts </w:t>
+      </w:r>
+    </w:p>
+    <w:p>
+      <w:pPr>
+        <w:pStyle w:val="ListParagraph"/>
+        <w:numPr>
+          <w:ilvl w:val="2"/>
+          <w:numId w:val="6"/>
+        </w:numPr>
+        <w:spacing w:line="360" w:lineRule="auto"/>
+        <w:rPr>
+          <w:rFonts w:ascii="Times New Roman" w:hAnsi="Times New Roman" w:cs="Times New Roman"/>
+        </w:rPr>
+      </w:pPr>
+      <w:r>
+        <w:rPr>
+          <w:rFonts w:ascii="Times New Roman" w:hAnsi="Times New Roman" w:cs="Times New Roman"/>
+        </w:rPr>
+        <w:t xml:space="preserve">It is only possible to displays receipts if Load Receipts was previously clicked </w:t>
+      </w:r>
+    </w:p>
+    <w:p>
+      <w:pPr>
+        <w:pStyle w:val="ListParagraph"/>
+        <w:numPr>
+          <w:ilvl w:val="2"/>
+          <w:numId w:val="6"/>
+        </w:numPr>
+        <w:spacing w:line="360" w:lineRule="auto"/>
+        <w:rPr>
+          <w:rFonts w:ascii="Times New Roman" w:hAnsi="Times New Roman" w:cs="Times New Roman"/>
+        </w:rPr>
+      </w:pPr>
+      <w:r>
+        <w:rPr>
+          <w:rFonts w:ascii="Times New Roman" w:hAnsi="Times New Roman" w:cs="Times New Roman"/>
+        </w:rPr>
+        <w:t xml:space="preserve">User is able to load a list of receipts from several months </w:t>
+      </w:r>
+    </w:p>
+    <w:p>
+      <w:pPr>
+        <w:pStyle w:val="ListParagraph"/>
+        <w:numPr>
+          <w:ilvl w:val="2"/>
+          <w:numId w:val="6"/>
+        </w:numPr>
+        <w:spacing w:line="360" w:lineRule="auto"/>
+        <w:rPr>
+          <w:rFonts w:ascii="Times New Roman" w:hAnsi="Times New Roman" w:cs="Times New Roman"/>
+        </w:rPr>
+      </w:pPr>
+      <w:r>
+        <w:rPr>
+          <w:rFonts w:ascii="Times New Roman" w:hAnsi="Times New Roman" w:cs="Times New Roman"/>
+        </w:rPr>
+        <w:t xml:space="preserve">User can click on an individual receipt to display the items purchased and their total </w:t>
       </w:r>
     </w:p>
     <w:p>
@@ -240,15 +442,36 @@
           <w:ilvl w:val="1"/>
           <w:numId w:val="6"/>
         </w:numPr>
-        <w:rPr>
-          <w:rFonts w:ascii="Times New Roman" w:hAnsi="Times New Roman" w:cs="Times New Roman"/>
-        </w:rPr>
-      </w:pPr>
-      <w:r>
-        <w:rPr>
-          <w:rFonts w:ascii="Times New Roman" w:hAnsi="Times New Roman" w:cs="Times New Roman"/>
-        </w:rPr>
-        <w:t>Load Receipts</w:t>
+        <w:spacing w:line="360" w:lineRule="auto"/>
+        <w:rPr>
+          <w:rFonts w:ascii="Times New Roman" w:hAnsi="Times New Roman" w:cs="Times New Roman"/>
+        </w:rPr>
+      </w:pPr>
+      <w:r>
+        <w:rPr>
+          <w:rFonts w:ascii="Times New Roman" w:hAnsi="Times New Roman" w:cs="Times New Roman"/>
+        </w:rPr>
+        <w:lastRenderedPageBreak/>
+        <w:t>Show Budget</w:t>
+      </w:r>
+    </w:p>
+    <w:p>
+      <w:pPr>
+        <w:pStyle w:val="ListParagraph"/>
+        <w:numPr>
+          <w:ilvl w:val="2"/>
+          <w:numId w:val="6"/>
+        </w:numPr>
+        <w:spacing w:line="360" w:lineRule="auto"/>
+        <w:rPr>
+          <w:rFonts w:ascii="Times New Roman" w:hAnsi="Times New Roman" w:cs="Times New Roman"/>
+        </w:rPr>
+      </w:pPr>
+      <w:r>
+        <w:rPr>
+          <w:rFonts w:ascii="Times New Roman" w:hAnsi="Times New Roman" w:cs="Times New Roman"/>
+        </w:rPr>
+        <w:t xml:space="preserve">Application will display a graph of monthly spending from the last five months </w:t>
       </w:r>
     </w:p>
     <w:p>
@@ -258,6 +481,7 @@
           <w:ilvl w:val="1"/>
           <w:numId w:val="6"/>
         </w:numPr>
+        <w:spacing w:line="360" w:lineRule="auto"/>
         <w:rPr>
           <w:rFonts w:ascii="Times New Roman" w:hAnsi="Times New Roman" w:cs="Times New Roman"/>
         </w:rPr>
@@ -273,189 +497,10 @@
       <w:pPr>
         <w:pStyle w:val="ListParagraph"/>
         <w:numPr>
-          <w:ilvl w:val="0"/>
+          <w:ilvl w:val="2"/>
           <w:numId w:val="6"/>
         </w:numPr>
-        <w:rPr>
-          <w:rFonts w:ascii="Times New Roman" w:hAnsi="Times New Roman" w:cs="Times New Roman"/>
-        </w:rPr>
-      </w:pPr>
-      <w:r>
-        <w:rPr>
-          <w:rFonts w:ascii="Times New Roman" w:hAnsi="Times New Roman" w:cs="Times New Roman"/>
-        </w:rPr>
-        <w:t>Click Load Receipts</w:t>
-      </w:r>
-    </w:p>
-    <w:p>
-      <w:pPr>
-        <w:pStyle w:val="ListParagraph"/>
-        <w:numPr>
-          <w:ilvl w:val="1"/>
-          <w:numId w:val="6"/>
-        </w:numPr>
-        <w:rPr>
-          <w:rFonts w:ascii="Times New Roman" w:hAnsi="Times New Roman" w:cs="Times New Roman"/>
-        </w:rPr>
-      </w:pPr>
-      <w:r>
-        <w:rPr>
-          <w:rFonts w:ascii="Times New Roman" w:hAnsi="Times New Roman" w:cs="Times New Roman"/>
-        </w:rPr>
-        <w:t xml:space="preserve">Data is loaded from a server </w:t>
-      </w:r>
-    </w:p>
-    <w:p>
-      <w:pPr>
-        <w:pStyle w:val="ListParagraph"/>
-        <w:numPr>
-          <w:ilvl w:val="1"/>
-          <w:numId w:val="6"/>
-        </w:numPr>
-        <w:rPr>
-          <w:rFonts w:ascii="Times New Roman" w:hAnsi="Times New Roman" w:cs="Times New Roman"/>
-        </w:rPr>
-      </w:pPr>
-      <w:r>
-        <w:rPr>
-          <w:rFonts w:ascii="Times New Roman" w:hAnsi="Times New Roman" w:cs="Times New Roman"/>
-        </w:rPr>
-        <w:t xml:space="preserve">User can view receipts </w:t>
-      </w:r>
-    </w:p>
-    <w:p>
-      <w:pPr>
-        <w:pStyle w:val="ListParagraph"/>
-        <w:numPr>
-          <w:ilvl w:val="0"/>
-          <w:numId w:val="6"/>
-        </w:numPr>
-        <w:rPr>
-          <w:rFonts w:ascii="Times New Roman" w:hAnsi="Times New Roman" w:cs="Times New Roman"/>
-        </w:rPr>
-      </w:pPr>
-      <w:r>
-        <w:rPr>
-          <w:rFonts w:ascii="Times New Roman" w:hAnsi="Times New Roman" w:cs="Times New Roman"/>
-        </w:rPr>
-        <w:t xml:space="preserve">Click Show Receipts </w:t>
-      </w:r>
-    </w:p>
-    <w:p>
-      <w:pPr>
-        <w:pStyle w:val="ListParagraph"/>
-        <w:numPr>
-          <w:ilvl w:val="1"/>
-          <w:numId w:val="6"/>
-        </w:numPr>
-        <w:rPr>
-          <w:rFonts w:ascii="Times New Roman" w:hAnsi="Times New Roman" w:cs="Times New Roman"/>
-        </w:rPr>
-      </w:pPr>
-      <w:r>
-        <w:rPr>
-          <w:rFonts w:ascii="Times New Roman" w:hAnsi="Times New Roman" w:cs="Times New Roman"/>
-        </w:rPr>
-        <w:t xml:space="preserve">It is only possible to displays receipts if Load Receipts was previously clicked </w:t>
-      </w:r>
-    </w:p>
-    <w:p>
-      <w:pPr>
-        <w:pStyle w:val="ListParagraph"/>
-        <w:numPr>
-          <w:ilvl w:val="1"/>
-          <w:numId w:val="6"/>
-        </w:numPr>
-        <w:rPr>
-          <w:rFonts w:ascii="Times New Roman" w:hAnsi="Times New Roman" w:cs="Times New Roman"/>
-        </w:rPr>
-      </w:pPr>
-      <w:r>
-        <w:rPr>
-          <w:rFonts w:ascii="Times New Roman" w:hAnsi="Times New Roman" w:cs="Times New Roman"/>
-        </w:rPr>
-        <w:t xml:space="preserve">User is able to load a list of receipts from several months </w:t>
-      </w:r>
-    </w:p>
-    <w:p>
-      <w:pPr>
-        <w:pStyle w:val="ListParagraph"/>
-        <w:numPr>
-          <w:ilvl w:val="1"/>
-          <w:numId w:val="6"/>
-        </w:numPr>
-        <w:rPr>
-          <w:rFonts w:ascii="Times New Roman" w:hAnsi="Times New Roman" w:cs="Times New Roman"/>
-        </w:rPr>
-      </w:pPr>
-      <w:r>
-        <w:rPr>
-          <w:rFonts w:ascii="Times New Roman" w:hAnsi="Times New Roman" w:cs="Times New Roman"/>
-        </w:rPr>
-        <w:t xml:space="preserve">User can click on an individual receipt to display the items purchased and their total </w:t>
-      </w:r>
-    </w:p>
-    <w:p>
-      <w:pPr>
-        <w:pStyle w:val="ListParagraph"/>
-        <w:numPr>
-          <w:ilvl w:val="0"/>
-          <w:numId w:val="6"/>
-        </w:numPr>
-        <w:rPr>
-          <w:rFonts w:ascii="Times New Roman" w:hAnsi="Times New Roman" w:cs="Times New Roman"/>
-        </w:rPr>
-      </w:pPr>
-      <w:r>
-        <w:rPr>
-          <w:rFonts w:ascii="Times New Roman" w:hAnsi="Times New Roman" w:cs="Times New Roman"/>
-        </w:rPr>
-        <w:t>Click Show Budget</w:t>
-      </w:r>
-    </w:p>
-    <w:p>
-      <w:pPr>
-        <w:pStyle w:val="ListParagraph"/>
-        <w:numPr>
-          <w:ilvl w:val="1"/>
-          <w:numId w:val="6"/>
-        </w:numPr>
-        <w:rPr>
-          <w:rFonts w:ascii="Times New Roman" w:hAnsi="Times New Roman" w:cs="Times New Roman"/>
-        </w:rPr>
-      </w:pPr>
-      <w:r>
-        <w:rPr>
-          <w:rFonts w:ascii="Times New Roman" w:hAnsi="Times New Roman" w:cs="Times New Roman"/>
-        </w:rPr>
-        <w:t xml:space="preserve">Application will display a graph of monthly spending from the last five months </w:t>
-      </w:r>
-    </w:p>
-    <w:p>
-      <w:pPr>
-        <w:pStyle w:val="ListParagraph"/>
-        <w:numPr>
-          <w:ilvl w:val="0"/>
-          <w:numId w:val="6"/>
-        </w:numPr>
-        <w:rPr>
-          <w:rFonts w:ascii="Times New Roman" w:hAnsi="Times New Roman" w:cs="Times New Roman"/>
-        </w:rPr>
-      </w:pPr>
-      <w:r>
-        <w:rPr>
-          <w:rFonts w:ascii="Times New Roman" w:hAnsi="Times New Roman" w:cs="Times New Roman"/>
-        </w:rPr>
-        <w:t xml:space="preserve">Click Add Receipt </w:t>
-      </w:r>
-    </w:p>
-    <w:p>
-      <w:pPr>
-        <w:pStyle w:val="ListParagraph"/>
-        <w:numPr>
-          <w:ilvl w:val="1"/>
-          <w:numId w:val="6"/>
-        </w:numPr>
+        <w:spacing w:line="360" w:lineRule="auto"/>
         <w:rPr>
           <w:rFonts w:ascii="Times New Roman" w:hAnsi="Times New Roman" w:cs="Times New Roman"/>
         </w:rPr>
@@ -469,27 +514,57 @@
     </w:p>
     <w:p>
       <w:pPr>
-        <w:pStyle w:val="ListParagraph"/>
-        <w:ind w:left="1440"/>
-        <w:rPr>
-          <w:rFonts w:ascii="Times New Roman" w:hAnsi="Times New Roman" w:cs="Times New Roman"/>
-        </w:rPr>
-      </w:pPr>
+        <w:spacing w:line="360" w:lineRule="auto"/>
+        <w:rPr>
+          <w:rFonts w:ascii="Times New Roman" w:hAnsi="Times New Roman" w:cs="Times New Roman"/>
+        </w:rPr>
+      </w:pPr>
+    </w:p>
+    <w:p>
+      <w:pPr>
+        <w:spacing w:line="360" w:lineRule="auto"/>
+        <w:rPr>
+          <w:rFonts w:ascii="Times New Roman" w:hAnsi="Times New Roman" w:cs="Times New Roman"/>
+        </w:rPr>
+      </w:pPr>
+      <w:r>
+        <w:rPr>
+          <w:rFonts w:ascii="Times New Roman" w:hAnsi="Times New Roman" w:cs="Times New Roman"/>
+        </w:rPr>
+        <w:t xml:space="preserve">The following snapshots demonstrate </w:t>
+      </w:r>
+      <w:r>
+        <w:rPr>
+          <w:rFonts w:ascii="Times New Roman" w:hAnsi="Times New Roman" w:cs="Times New Roman"/>
+        </w:rPr>
+        <w:t xml:space="preserve">each activity that a user can interact with. </w:t>
+      </w:r>
     </w:p>
     <w:p>
       <w:pPr>
         <w:keepNext/>
-      </w:pPr>
-      <w:r>
-        <w:rPr>
+        <w:rPr>
+          <w:rFonts w:ascii="Times New Roman" w:hAnsi="Times New Roman" w:cs="Times New Roman"/>
+        </w:rPr>
+      </w:pPr>
+      <w:r>
+        <w:rPr>
+          <w:rFonts w:ascii="Times New Roman" w:hAnsi="Times New Roman" w:cs="Times New Roman"/>
           <w:noProof/>
         </w:rPr>
-        <w:lastRenderedPageBreak/>
         <w:drawing>
-          <wp:inline distT="0" distB="0" distL="0" distR="0" wp14:anchorId="45BAF2E5" wp14:editId="0BB6549A">
-            <wp:extent cx="2680335" cy="4812220"/>
-            <wp:effectExtent l="0" t="0" r="12065" b="0"/>
-            <wp:docPr id="1" name="Picture 1"/>
+          <wp:anchor distT="0" distB="0" distL="114300" distR="114300" simplePos="0" relativeHeight="251661312" behindDoc="0" locked="0" layoutInCell="1" allowOverlap="1" wp14:anchorId="267E8F2E" wp14:editId="7AFB4525">
+            <wp:simplePos x="0" y="0"/>
+            <wp:positionH relativeFrom="column">
+              <wp:posOffset>0</wp:posOffset>
+            </wp:positionH>
+            <wp:positionV relativeFrom="paragraph">
+              <wp:posOffset>0</wp:posOffset>
+            </wp:positionV>
+            <wp:extent cx="2887980" cy="5146040"/>
+            <wp:effectExtent l="0" t="0" r="7620" b="10160"/>
+            <wp:wrapSquare wrapText="bothSides"/>
+            <wp:docPr id="5" name="Picture 5" descr="../Screen%20Shot%202017-12-01%20at%2011.22.12%20PM.png"/>
             <wp:cNvGraphicFramePr>
               <a:graphicFrameLocks xmlns:a="http://schemas.openxmlformats.org/drawingml/2006/main" noChangeAspect="1"/>
             </wp:cNvGraphicFramePr>
@@ -497,8 +572,10 @@
               <a:graphicData uri="http://schemas.openxmlformats.org/drawingml/2006/picture">
                 <pic:pic xmlns:pic="http://schemas.openxmlformats.org/drawingml/2006/picture">
                   <pic:nvPicPr>
-                    <pic:cNvPr id="1" name="Screen Shot 2017-11-26 at 2.59.25 PM.png"/>
-                    <pic:cNvPicPr/>
+                    <pic:cNvPr id="0" name="Picture 1" descr="../Screen%20Shot%202017-12-01%20at%2011.22.12%20PM.png"/>
+                    <pic:cNvPicPr>
+                      <a:picLocks noChangeAspect="1" noChangeArrowheads="1"/>
+                    </pic:cNvPicPr>
                   </pic:nvPicPr>
                   <pic:blipFill>
                     <a:blip r:embed="rId5">
@@ -508,44 +585,56 @@
                         </a:ext>
                       </a:extLst>
                     </a:blip>
+                    <a:srcRect/>
                     <a:stretch>
                       <a:fillRect/>
                     </a:stretch>
                   </pic:blipFill>
-                  <pic:spPr>
+                  <pic:spPr bwMode="auto">
                     <a:xfrm>
                       <a:off x="0" y="0"/>
-                      <a:ext cx="2690031" cy="4829628"/>
+                      <a:ext cx="2887980" cy="5146040"/>
                     </a:xfrm>
                     <a:prstGeom prst="rect">
                       <a:avLst/>
                     </a:prstGeom>
+                    <a:noFill/>
+                    <a:ln>
+                      <a:noFill/>
+                    </a:ln>
                   </pic:spPr>
                 </pic:pic>
               </a:graphicData>
             </a:graphic>
-          </wp:inline>
+            <wp14:sizeRelH relativeFrom="page">
+              <wp14:pctWidth>0</wp14:pctWidth>
+            </wp14:sizeRelH>
+            <wp14:sizeRelV relativeFrom="page">
+              <wp14:pctHeight>0</wp14:pctHeight>
+            </wp14:sizeRelV>
+          </wp:anchor>
         </w:drawing>
       </w:r>
       <w:r>
         <w:rPr>
+          <w:rFonts w:ascii="Times New Roman" w:hAnsi="Times New Roman" w:cs="Times New Roman"/>
           <w:noProof/>
         </w:rPr>
         <mc:AlternateContent>
           <mc:Choice Requires="wps">
             <w:drawing>
-              <wp:anchor distT="0" distB="0" distL="114300" distR="114300" simplePos="0" relativeHeight="251660288" behindDoc="0" locked="0" layoutInCell="1" allowOverlap="1" wp14:anchorId="3920CBEE" wp14:editId="5279F2F0">
+              <wp:anchor distT="0" distB="0" distL="114300" distR="114300" simplePos="0" relativeHeight="251663360" behindDoc="0" locked="0" layoutInCell="1" allowOverlap="1" wp14:anchorId="3AF1D239" wp14:editId="70DF2291">
                 <wp:simplePos x="0" y="0"/>
                 <wp:positionH relativeFrom="column">
-                  <wp:posOffset>3258820</wp:posOffset>
+                  <wp:posOffset>5568</wp:posOffset>
                 </wp:positionH>
                 <wp:positionV relativeFrom="paragraph">
-                  <wp:posOffset>4860290</wp:posOffset>
+                  <wp:posOffset>5256530</wp:posOffset>
                 </wp:positionV>
-                <wp:extent cx="2697480" cy="266700"/>
-                <wp:effectExtent l="0" t="0" r="0" b="0"/>
+                <wp:extent cx="2680335" cy="273050"/>
+                <wp:effectExtent l="0" t="0" r="12065" b="12700"/>
                 <wp:wrapSquare wrapText="bothSides"/>
-                <wp:docPr id="3" name="Text Box 3"/>
+                <wp:docPr id="1" name="Text Box 1"/>
                 <wp:cNvGraphicFramePr/>
                 <a:graphic xmlns:a="http://schemas.openxmlformats.org/drawingml/2006/main">
                   <a:graphicData uri="http://schemas.microsoft.com/office/word/2010/wordprocessingShape">
@@ -554,7 +643,7 @@
                       <wps:spPr>
                         <a:xfrm>
                           <a:off x="0" y="0"/>
-                          <a:ext cx="2697480" cy="266700"/>
+                          <a:ext cx="2680335" cy="273050"/>
                         </a:xfrm>
                         <a:prstGeom prst="rect">
                           <a:avLst/>
@@ -577,14 +666,80 @@
                                 <w:b/>
                                 <w:i w:val="0"/>
                                 <w:noProof/>
+                                <w:sz w:val="20"/>
+                                <w:szCs w:val="20"/>
                               </w:rPr>
                             </w:pPr>
                             <w:r>
                               <w:rPr>
+                                <w:rFonts w:ascii="Times New Roman" w:hAnsi="Times New Roman" w:cs="Times New Roman"/>
                                 <w:b/>
                                 <w:i w:val="0"/>
+                                <w:sz w:val="20"/>
+                                <w:szCs w:val="20"/>
                               </w:rPr>
-                              <w:t>Figure 2 ReceiptListActivity</w:t>
+                              <w:t xml:space="preserve">Figure </w:t>
+                            </w:r>
+                            <w:r>
+                              <w:rPr>
+                                <w:rFonts w:ascii="Times New Roman" w:hAnsi="Times New Roman" w:cs="Times New Roman"/>
+                                <w:b/>
+                                <w:i w:val="0"/>
+                                <w:sz w:val="20"/>
+                                <w:szCs w:val="20"/>
+                              </w:rPr>
+                              <w:fldChar w:fldCharType="begin"/>
+                            </w:r>
+                            <w:r>
+                              <w:rPr>
+                                <w:rFonts w:ascii="Times New Roman" w:hAnsi="Times New Roman" w:cs="Times New Roman"/>
+                                <w:b/>
+                                <w:i w:val="0"/>
+                                <w:sz w:val="20"/>
+                                <w:szCs w:val="20"/>
+                              </w:rPr>
+                              <w:instrText xml:space="preserve"> SEQ Figure \* ARABIC </w:instrText>
+                            </w:r>
+                            <w:r>
+                              <w:rPr>
+                                <w:rFonts w:ascii="Times New Roman" w:hAnsi="Times New Roman" w:cs="Times New Roman"/>
+                                <w:b/>
+                                <w:i w:val="0"/>
+                                <w:sz w:val="20"/>
+                                <w:szCs w:val="20"/>
+                              </w:rPr>
+                              <w:fldChar w:fldCharType="separate"/>
+                            </w:r>
+                            <w:r>
+                              <w:rPr>
+                                <w:rFonts w:ascii="Times New Roman" w:hAnsi="Times New Roman" w:cs="Times New Roman"/>
+                                <w:b/>
+                                <w:i w:val="0"/>
+                                <w:noProof/>
+                                <w:sz w:val="20"/>
+                                <w:szCs w:val="20"/>
+                              </w:rPr>
+                              <w:t>1</w:t>
+                            </w:r>
+                            <w:r>
+                              <w:rPr>
+                                <w:rFonts w:ascii="Times New Roman" w:hAnsi="Times New Roman" w:cs="Times New Roman"/>
+                                <w:b/>
+                                <w:i w:val="0"/>
+                                <w:sz w:val="20"/>
+                                <w:szCs w:val="20"/>
+                              </w:rPr>
+                              <w:fldChar w:fldCharType="end"/>
+                            </w:r>
+                            <w:r>
+                              <w:rPr>
+                                <w:rFonts w:ascii="Times New Roman" w:hAnsi="Times New Roman" w:cs="Times New Roman"/>
+                                <w:b/>
+                                <w:i w:val="0"/>
+                                <w:sz w:val="20"/>
+                                <w:szCs w:val="20"/>
+                              </w:rPr>
+                              <w:t>: MainActivity</w:t>
                             </w:r>
                           </w:p>
                         </w:txbxContent>
@@ -603,11 +758,11 @@
           </mc:Choice>
           <mc:Fallback>
             <w:pict>
-              <v:shapetype w14:anchorId="3920CBEE" id="_x0000_t202" coordsize="21600,21600" o:spt="202" path="m0,0l0,21600,21600,21600,21600,0xe">
+              <v:shapetype w14:anchorId="3AF1D239" id="_x0000_t202" coordsize="21600,21600" o:spt="202" path="m0,0l0,21600,21600,21600,21600,0xe">
                 <v:stroke joinstyle="miter"/>
                 <v:path gradientshapeok="t" o:connecttype="rect"/>
               </v:shapetype>
-              <v:shape id="Text_x0020_Box_x0020_3" o:spid="_x0000_s1026" type="#_x0000_t202" style="position:absolute;margin-left:256.6pt;margin-top:382.7pt;width:212.4pt;height:21pt;z-index:251660288;visibility:visible;mso-wrap-style:square;mso-wrap-distance-left:9pt;mso-wrap-distance-top:0;mso-wrap-distance-right:9pt;mso-wrap-distance-bottom:0;mso-position-horizontal:absolute;mso-position-horizontal-relative:text;mso-position-vertical:absolute;mso-position-vertical-relative:text;v-text-anchor:top" o:gfxdata="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" stroked="f">
+              <v:shape id="Text_x0020_Box_x0020_1" o:spid="_x0000_s1026" type="#_x0000_t202" style="position:absolute;margin-left:.45pt;margin-top:413.9pt;width:211.05pt;height:21.5pt;z-index:251663360;visibility:visible;mso-wrap-style:square;mso-wrap-distance-left:9pt;mso-wrap-distance-top:0;mso-wrap-distance-right:9pt;mso-wrap-distance-bottom:0;mso-position-horizontal:absolute;mso-position-horizontal-relative:text;mso-position-vertical:absolute;mso-position-vertical-relative:text;v-text-anchor:top" o:gfxdata="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" stroked="f">
                 <v:textbox style="mso-fit-shape-to-text:t" inset="0,0,0,0">
                   <w:txbxContent>
                     <w:p>
@@ -618,14 +773,80 @@
                           <w:b/>
                           <w:i w:val="0"/>
                           <w:noProof/>
+                          <w:sz w:val="20"/>
+                          <w:szCs w:val="20"/>
                         </w:rPr>
                       </w:pPr>
                       <w:r>
                         <w:rPr>
+                          <w:rFonts w:ascii="Times New Roman" w:hAnsi="Times New Roman" w:cs="Times New Roman"/>
                           <w:b/>
                           <w:i w:val="0"/>
+                          <w:sz w:val="20"/>
+                          <w:szCs w:val="20"/>
                         </w:rPr>
-                        <w:t>Figure 2 ReceiptListActivity</w:t>
+                        <w:t xml:space="preserve">Figure </w:t>
+                      </w:r>
+                      <w:r>
+                        <w:rPr>
+                          <w:rFonts w:ascii="Times New Roman" w:hAnsi="Times New Roman" w:cs="Times New Roman"/>
+                          <w:b/>
+                          <w:i w:val="0"/>
+                          <w:sz w:val="20"/>
+                          <w:szCs w:val="20"/>
+                        </w:rPr>
+                        <w:fldChar w:fldCharType="begin"/>
+                      </w:r>
+                      <w:r>
+                        <w:rPr>
+                          <w:rFonts w:ascii="Times New Roman" w:hAnsi="Times New Roman" w:cs="Times New Roman"/>
+                          <w:b/>
+                          <w:i w:val="0"/>
+                          <w:sz w:val="20"/>
+                          <w:szCs w:val="20"/>
+                        </w:rPr>
+                        <w:instrText xml:space="preserve"> SEQ Figure \* ARABIC </w:instrText>
+                      </w:r>
+                      <w:r>
+                        <w:rPr>
+                          <w:rFonts w:ascii="Times New Roman" w:hAnsi="Times New Roman" w:cs="Times New Roman"/>
+                          <w:b/>
+                          <w:i w:val="0"/>
+                          <w:sz w:val="20"/>
+                          <w:szCs w:val="20"/>
+                        </w:rPr>
+                        <w:fldChar w:fldCharType="separate"/>
+                      </w:r>
+                      <w:r>
+                        <w:rPr>
+                          <w:rFonts w:ascii="Times New Roman" w:hAnsi="Times New Roman" w:cs="Times New Roman"/>
+                          <w:b/>
+                          <w:i w:val="0"/>
+                          <w:noProof/>
+                          <w:sz w:val="20"/>
+                          <w:szCs w:val="20"/>
+                        </w:rPr>
+                        <w:t>1</w:t>
+                      </w:r>
+                      <w:r>
+                        <w:rPr>
+                          <w:rFonts w:ascii="Times New Roman" w:hAnsi="Times New Roman" w:cs="Times New Roman"/>
+                          <w:b/>
+                          <w:i w:val="0"/>
+                          <w:sz w:val="20"/>
+                          <w:szCs w:val="20"/>
+                        </w:rPr>
+                        <w:fldChar w:fldCharType="end"/>
+                      </w:r>
+                      <w:r>
+                        <w:rPr>
+                          <w:rFonts w:ascii="Times New Roman" w:hAnsi="Times New Roman" w:cs="Times New Roman"/>
+                          <w:b/>
+                          <w:i w:val="0"/>
+                          <w:sz w:val="20"/>
+                          <w:szCs w:val="20"/>
+                        </w:rPr>
+                        <w:t>: MainActivity</w:t>
                       </w:r>
                     </w:p>
                   </w:txbxContent>
@@ -641,19 +862,135 @@
           <w:rFonts w:ascii="Times New Roman" w:hAnsi="Times New Roman" w:cs="Times New Roman"/>
           <w:noProof/>
         </w:rPr>
+        <mc:AlternateContent>
+          <mc:Choice Requires="wps">
+            <w:drawing>
+              <wp:anchor distT="0" distB="0" distL="114300" distR="114300" simplePos="0" relativeHeight="251666432" behindDoc="0" locked="0" layoutInCell="1" allowOverlap="1" wp14:anchorId="3D42157D" wp14:editId="2B3F2192">
+                <wp:simplePos x="0" y="0"/>
+                <wp:positionH relativeFrom="column">
+                  <wp:posOffset>3252470</wp:posOffset>
+                </wp:positionH>
+                <wp:positionV relativeFrom="paragraph">
+                  <wp:posOffset>5210810</wp:posOffset>
+                </wp:positionV>
+                <wp:extent cx="2859405" cy="273050"/>
+                <wp:effectExtent l="0" t="0" r="0" b="0"/>
+                <wp:wrapSquare wrapText="bothSides"/>
+                <wp:docPr id="7" name="Text Box 7"/>
+                <wp:cNvGraphicFramePr/>
+                <a:graphic xmlns:a="http://schemas.openxmlformats.org/drawingml/2006/main">
+                  <a:graphicData uri="http://schemas.microsoft.com/office/word/2010/wordprocessingShape">
+                    <wps:wsp>
+                      <wps:cNvSpPr txBox="1"/>
+                      <wps:spPr>
+                        <a:xfrm>
+                          <a:off x="0" y="0"/>
+                          <a:ext cx="2859405" cy="273050"/>
+                        </a:xfrm>
+                        <a:prstGeom prst="rect">
+                          <a:avLst/>
+                        </a:prstGeom>
+                        <a:solidFill>
+                          <a:prstClr val="white"/>
+                        </a:solidFill>
+                        <a:ln>
+                          <a:noFill/>
+                        </a:ln>
+                        <a:effectLst/>
+                      </wps:spPr>
+                      <wps:txbx>
+                        <w:txbxContent>
+                          <w:p>
+                            <w:pPr>
+                              <w:pStyle w:val="Caption"/>
+                              <w:rPr>
+                                <w:rFonts w:ascii="Times New Roman" w:hAnsi="Times New Roman" w:cs="Times New Roman"/>
+                                <w:b/>
+                                <w:i w:val="0"/>
+                                <w:noProof/>
+                                <w:sz w:val="20"/>
+                                <w:szCs w:val="20"/>
+                              </w:rPr>
+                            </w:pPr>
+                            <w:r>
+                              <w:rPr>
+                                <w:rFonts w:ascii="Times New Roman" w:hAnsi="Times New Roman" w:cs="Times New Roman"/>
+                                <w:b/>
+                                <w:i w:val="0"/>
+                                <w:sz w:val="20"/>
+                                <w:szCs w:val="20"/>
+                              </w:rPr>
+                              <w:t>Figure 2: ReceiptListActivity</w:t>
+                            </w:r>
+                          </w:p>
+                        </w:txbxContent>
+                      </wps:txbx>
+                      <wps:bodyPr rot="0" spcFirstLastPara="0" vertOverflow="overflow" horzOverflow="overflow" vert="horz" wrap="square" lIns="0" tIns="0" rIns="0" bIns="0" numCol="1" spcCol="0" rtlCol="0" fromWordArt="0" anchor="t" anchorCtr="0" forceAA="0" compatLnSpc="1">
+                        <a:prstTxWarp prst="textNoShape">
+                          <a:avLst/>
+                        </a:prstTxWarp>
+                        <a:spAutoFit/>
+                      </wps:bodyPr>
+                    </wps:wsp>
+                  </a:graphicData>
+                </a:graphic>
+              </wp:anchor>
+            </w:drawing>
+          </mc:Choice>
+          <mc:Fallback>
+            <w:pict>
+              <v:shape w14:anchorId="3D42157D" id="Text_x0020_Box_x0020_7" o:spid="_x0000_s1027" type="#_x0000_t202" style="position:absolute;margin-left:256.1pt;margin-top:410.3pt;width:225.15pt;height:21.5pt;z-index:251666432;visibility:visible;mso-wrap-style:square;mso-wrap-distance-left:9pt;mso-wrap-distance-top:0;mso-wrap-distance-right:9pt;mso-wrap-distance-bottom:0;mso-position-horizontal:absolute;mso-position-horizontal-relative:text;mso-position-vertical:absolute;mso-position-vertical-relative:text;v-text-anchor:top" o:gfxdata="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" stroked="f">
+                <v:textbox style="mso-fit-shape-to-text:t" inset="0,0,0,0">
+                  <w:txbxContent>
+                    <w:p>
+                      <w:pPr>
+                        <w:pStyle w:val="Caption"/>
+                        <w:rPr>
+                          <w:rFonts w:ascii="Times New Roman" w:hAnsi="Times New Roman" w:cs="Times New Roman"/>
+                          <w:b/>
+                          <w:i w:val="0"/>
+                          <w:noProof/>
+                          <w:sz w:val="20"/>
+                          <w:szCs w:val="20"/>
+                        </w:rPr>
+                      </w:pPr>
+                      <w:r>
+                        <w:rPr>
+                          <w:rFonts w:ascii="Times New Roman" w:hAnsi="Times New Roman" w:cs="Times New Roman"/>
+                          <w:b/>
+                          <w:i w:val="0"/>
+                          <w:sz w:val="20"/>
+                          <w:szCs w:val="20"/>
+                        </w:rPr>
+                        <w:t>Figure 2: ReceiptListActivity</w:t>
+                      </w:r>
+                    </w:p>
+                  </w:txbxContent>
+                </v:textbox>
+                <w10:wrap type="square"/>
+              </v:shape>
+            </w:pict>
+          </mc:Fallback>
+        </mc:AlternateContent>
+      </w:r>
+      <w:r>
+        <w:rPr>
+          <w:rFonts w:ascii="Times New Roman" w:hAnsi="Times New Roman" w:cs="Times New Roman"/>
+          <w:noProof/>
+        </w:rPr>
         <w:drawing>
-          <wp:anchor distT="0" distB="0" distL="114300" distR="114300" simplePos="0" relativeHeight="251658240" behindDoc="0" locked="0" layoutInCell="1" allowOverlap="1" wp14:anchorId="3C2606D5" wp14:editId="3721AB38">
+          <wp:anchor distT="0" distB="0" distL="114300" distR="114300" simplePos="0" relativeHeight="251664384" behindDoc="0" locked="0" layoutInCell="1" allowOverlap="1" wp14:anchorId="1B5193CA" wp14:editId="57CD3486">
             <wp:simplePos x="0" y="0"/>
             <wp:positionH relativeFrom="column">
-              <wp:posOffset>3258820</wp:posOffset>
+              <wp:posOffset>3252470</wp:posOffset>
             </wp:positionH>
             <wp:positionV relativeFrom="paragraph">
-              <wp:posOffset>0</wp:posOffset>
+              <wp:posOffset>7620</wp:posOffset>
             </wp:positionV>
-            <wp:extent cx="2697480" cy="4803140"/>
-            <wp:effectExtent l="0" t="0" r="0" b="0"/>
+            <wp:extent cx="2859405" cy="5146040"/>
+            <wp:effectExtent l="0" t="0" r="10795" b="10160"/>
             <wp:wrapSquare wrapText="bothSides"/>
-            <wp:docPr id="2" name="Picture 2"/>
+            <wp:docPr id="6" name="Picture 6" descr="../Screen%20Shot%202017-12-01%20at%2011.23.56%20PM.png"/>
             <wp:cNvGraphicFramePr>
               <a:graphicFrameLocks xmlns:a="http://schemas.openxmlformats.org/drawingml/2006/main" noChangeAspect="1"/>
             </wp:cNvGraphicFramePr>
@@ -661,8 +998,10 @@
               <a:graphicData uri="http://schemas.openxmlformats.org/drawingml/2006/picture">
                 <pic:pic xmlns:pic="http://schemas.openxmlformats.org/drawingml/2006/picture">
                   <pic:nvPicPr>
-                    <pic:cNvPr id="2" name="Screen Shot 2017-11-26 at 3.02.13 PM.png"/>
-                    <pic:cNvPicPr/>
+                    <pic:cNvPr id="0" name="Picture 2" descr="../Screen%20Shot%202017-12-01%20at%2011.23.56%20PM.png"/>
+                    <pic:cNvPicPr>
+                      <a:picLocks noChangeAspect="1" noChangeArrowheads="1"/>
+                    </pic:cNvPicPr>
                   </pic:nvPicPr>
                   <pic:blipFill>
                     <a:blip r:embed="rId6">
@@ -672,18 +1011,23 @@
                         </a:ext>
                       </a:extLst>
                     </a:blip>
+                    <a:srcRect/>
                     <a:stretch>
                       <a:fillRect/>
                     </a:stretch>
                   </pic:blipFill>
-                  <pic:spPr>
+                  <pic:spPr bwMode="auto">
                     <a:xfrm>
                       <a:off x="0" y="0"/>
-                      <a:ext cx="2697480" cy="4803140"/>
+                      <a:ext cx="2859405" cy="5146040"/>
                     </a:xfrm>
                     <a:prstGeom prst="rect">
                       <a:avLst/>
                     </a:prstGeom>
+                    <a:noFill/>
+                    <a:ln>
+                      <a:noFill/>
+                    </a:ln>
                   </pic:spPr>
                 </pic:pic>
               </a:graphicData>
@@ -707,24 +1051,24 @@
           <w:i w:val="0"/>
         </w:rPr>
       </w:pPr>
-      <w:r>
-        <w:rPr>
+    </w:p>
+    <w:p>
+      <w:pPr>
+        <w:pStyle w:val="Caption"/>
+        <w:rPr>
+          <w:rFonts w:ascii="Times New Roman" w:hAnsi="Times New Roman" w:cs="Times New Roman"/>
           <w:b/>
           <w:i w:val="0"/>
         </w:rPr>
-        <w:t>Figure 1: MainActivity</w:t>
-      </w:r>
-    </w:p>
-    <w:p>
-      <w:pPr>
-        <w:rPr>
-          <w:rFonts w:ascii="Times New Roman" w:hAnsi="Times New Roman" w:cs="Times New Roman"/>
-        </w:rPr>
-      </w:pPr>
-    </w:p>
-    <w:p>
-      <w:pPr>
+      </w:pPr>
+    </w:p>
+    <w:p>
+      <w:pPr>
+        <w:pStyle w:val="Caption"/>
         <w:keepNext/>
+        <w:rPr>
+          <w:rFonts w:ascii="Times New Roman" w:hAnsi="Times New Roman" w:cs="Times New Roman"/>
+        </w:rPr>
       </w:pPr>
       <w:r>
         <w:rPr>
@@ -732,10 +1076,18 @@
           <w:noProof/>
         </w:rPr>
         <w:drawing>
-          <wp:inline distT="0" distB="0" distL="0" distR="0" wp14:anchorId="34BE3821" wp14:editId="0132D005">
-            <wp:extent cx="2694013" cy="4803140"/>
-            <wp:effectExtent l="0" t="0" r="0" b="0"/>
-            <wp:docPr id="4" name="Picture 4"/>
+          <wp:anchor distT="0" distB="0" distL="114300" distR="114300" simplePos="0" relativeHeight="251667456" behindDoc="0" locked="0" layoutInCell="1" allowOverlap="1" wp14:anchorId="4BA139F0" wp14:editId="0F1CE2C7">
+            <wp:simplePos x="0" y="0"/>
+            <wp:positionH relativeFrom="column">
+              <wp:posOffset>51435</wp:posOffset>
+            </wp:positionH>
+            <wp:positionV relativeFrom="paragraph">
+              <wp:posOffset>36830</wp:posOffset>
+            </wp:positionV>
+            <wp:extent cx="3023235" cy="5375275"/>
+            <wp:effectExtent l="0" t="0" r="0" b="9525"/>
+            <wp:wrapSquare wrapText="bothSides"/>
+            <wp:docPr id="9" name="Picture 9" descr="../Screen%20Shot%202017-12-02%20at%2012.04.18%20AM.png"/>
             <wp:cNvGraphicFramePr>
               <a:graphicFrameLocks xmlns:a="http://schemas.openxmlformats.org/drawingml/2006/main" noChangeAspect="1"/>
             </wp:cNvGraphicFramePr>
@@ -743,8 +1095,10 @@
               <a:graphicData uri="http://schemas.openxmlformats.org/drawingml/2006/picture">
                 <pic:pic xmlns:pic="http://schemas.openxmlformats.org/drawingml/2006/picture">
                   <pic:nvPicPr>
-                    <pic:cNvPr id="4" name="Screen Shot 2017-11-26 at 3.06.46 PM.png"/>
-                    <pic:cNvPicPr/>
+                    <pic:cNvPr id="0" name="Picture 4" descr="../Screen%20Shot%202017-12-02%20at%2012.04.18%20AM.png"/>
+                    <pic:cNvPicPr>
+                      <a:picLocks noChangeAspect="1" noChangeArrowheads="1"/>
+                    </pic:cNvPicPr>
                   </pic:nvPicPr>
                   <pic:blipFill>
                     <a:blip r:embed="rId7">
@@ -754,18 +1108,85 @@
                         </a:ext>
                       </a:extLst>
                     </a:blip>
+                    <a:srcRect/>
                     <a:stretch>
                       <a:fillRect/>
                     </a:stretch>
                   </pic:blipFill>
-                  <pic:spPr>
+                  <pic:spPr bwMode="auto">
                     <a:xfrm>
                       <a:off x="0" y="0"/>
-                      <a:ext cx="2702830" cy="4818860"/>
+                      <a:ext cx="3023235" cy="5375275"/>
                     </a:xfrm>
                     <a:prstGeom prst="rect">
                       <a:avLst/>
                     </a:prstGeom>
+                    <a:noFill/>
+                    <a:ln>
+                      <a:noFill/>
+                    </a:ln>
+                  </pic:spPr>
+                </pic:pic>
+              </a:graphicData>
+            </a:graphic>
+            <wp14:sizeRelH relativeFrom="page">
+              <wp14:pctWidth>0</wp14:pctWidth>
+            </wp14:sizeRelH>
+            <wp14:sizeRelV relativeFrom="page">
+              <wp14:pctHeight>0</wp14:pctHeight>
+            </wp14:sizeRelV>
+          </wp:anchor>
+        </w:drawing>
+      </w:r>
+      <w:r>
+        <w:rPr>
+          <w:rFonts w:ascii="Times New Roman" w:hAnsi="Times New Roman" w:cs="Times New Roman"/>
+          <w:b/>
+          <w:i w:val="0"/>
+          <w:noProof/>
+        </w:rPr>
+        <w:drawing>
+          <wp:inline distT="0" distB="0" distL="0" distR="0" wp14:anchorId="73E11B35" wp14:editId="0EC7EB43">
+            <wp:extent cx="3035693" cy="5418602"/>
+            <wp:effectExtent l="0" t="0" r="12700" b="0"/>
+            <wp:docPr id="8" name="Picture 8" descr="../Screen%20Shot%202017-12-01%20at%2011.59.45%20PM.png"/>
+            <wp:cNvGraphicFramePr>
+              <a:graphicFrameLocks xmlns:a="http://schemas.openxmlformats.org/drawingml/2006/main" noChangeAspect="1"/>
+            </wp:cNvGraphicFramePr>
+            <a:graphic xmlns:a="http://schemas.openxmlformats.org/drawingml/2006/main">
+              <a:graphicData uri="http://schemas.openxmlformats.org/drawingml/2006/picture">
+                <pic:pic xmlns:pic="http://schemas.openxmlformats.org/drawingml/2006/picture">
+                  <pic:nvPicPr>
+                    <pic:cNvPr id="0" name="Picture 3" descr="../Screen%20Shot%202017-12-01%20at%2011.59.45%20PM.png"/>
+                    <pic:cNvPicPr>
+                      <a:picLocks noChangeAspect="1" noChangeArrowheads="1"/>
+                    </pic:cNvPicPr>
+                  </pic:nvPicPr>
+                  <pic:blipFill>
+                    <a:blip r:embed="rId8">
+                      <a:extLst>
+                        <a:ext uri="{28A0092B-C50C-407E-A947-70E740481C1C}">
+                          <a14:useLocalDpi xmlns:a14="http://schemas.microsoft.com/office/drawing/2010/main" val="0"/>
+                        </a:ext>
+                      </a:extLst>
+                    </a:blip>
+                    <a:srcRect/>
+                    <a:stretch>
+                      <a:fillRect/>
+                    </a:stretch>
+                  </pic:blipFill>
+                  <pic:spPr bwMode="auto">
+                    <a:xfrm>
+                      <a:off x="0" y="0"/>
+                      <a:ext cx="3084888" cy="5506414"/>
+                    </a:xfrm>
+                    <a:prstGeom prst="rect">
+                      <a:avLst/>
+                    </a:prstGeom>
+                    <a:noFill/>
+                    <a:ln>
+                      <a:noFill/>
+                    </a:ln>
                   </pic:spPr>
                 </pic:pic>
               </a:graphicData>
@@ -781,32 +1202,466 @@
           <w:rFonts w:ascii="Times New Roman" w:hAnsi="Times New Roman" w:cs="Times New Roman"/>
           <w:b/>
           <w:i w:val="0"/>
-        </w:rPr>
-      </w:pPr>
-      <w:r>
-        <w:rPr>
+          <w:sz w:val="20"/>
+          <w:szCs w:val="20"/>
+        </w:rPr>
+      </w:pPr>
+      <w:r>
+        <w:rPr>
+          <w:rFonts w:ascii="Times New Roman" w:hAnsi="Times New Roman" w:cs="Times New Roman"/>
           <w:b/>
           <w:i w:val="0"/>
-        </w:rPr>
-        <w:t xml:space="preserve">Figure </w:t>
-      </w:r>
-      <w:r>
-        <w:rPr>
+          <w:sz w:val="20"/>
+          <w:szCs w:val="20"/>
+        </w:rPr>
+        <w:t xml:space="preserve">  </w:t>
+      </w:r>
+      <w:r>
+        <w:rPr>
+          <w:rFonts w:ascii="Times New Roman" w:hAnsi="Times New Roman" w:cs="Times New Roman"/>
           <w:b/>
           <w:i w:val="0"/>
-        </w:rPr>
-        <w:t>3</w:t>
-      </w:r>
-      <w:r>
-        <w:rPr>
+          <w:sz w:val="20"/>
+          <w:szCs w:val="20"/>
+        </w:rPr>
+        <w:t>Figure 3: GraphActivity</w:t>
+      </w:r>
+      <w:r>
+        <w:rPr>
+          <w:rFonts w:ascii="Times New Roman" w:hAnsi="Times New Roman" w:cs="Times New Roman"/>
           <w:b/>
           <w:i w:val="0"/>
-        </w:rPr>
-        <w:t xml:space="preserve"> Graph Activity</w:t>
-      </w:r>
-    </w:p>
-    <w:p>
-      <w:pPr>
+          <w:sz w:val="20"/>
+          <w:szCs w:val="20"/>
+        </w:rPr>
+        <w:tab/>
+      </w:r>
+      <w:r>
+        <w:rPr>
+          <w:rFonts w:ascii="Times New Roman" w:hAnsi="Times New Roman" w:cs="Times New Roman"/>
+          <w:b/>
+          <w:i w:val="0"/>
+          <w:sz w:val="20"/>
+          <w:szCs w:val="20"/>
+        </w:rPr>
+        <w:tab/>
+      </w:r>
+      <w:r>
+        <w:rPr>
+          <w:rFonts w:ascii="Times New Roman" w:hAnsi="Times New Roman" w:cs="Times New Roman"/>
+          <w:b/>
+          <w:i w:val="0"/>
+          <w:sz w:val="20"/>
+          <w:szCs w:val="20"/>
+        </w:rPr>
+        <w:tab/>
+      </w:r>
+      <w:r>
+        <w:rPr>
+          <w:rFonts w:ascii="Times New Roman" w:hAnsi="Times New Roman" w:cs="Times New Roman"/>
+          <w:b/>
+          <w:i w:val="0"/>
+          <w:sz w:val="20"/>
+          <w:szCs w:val="20"/>
+        </w:rPr>
+        <w:tab/>
+      </w:r>
+      <w:r>
+        <w:rPr>
+          <w:rFonts w:ascii="Times New Roman" w:hAnsi="Times New Roman" w:cs="Times New Roman"/>
+          <w:b/>
+          <w:i w:val="0"/>
+          <w:sz w:val="20"/>
+          <w:szCs w:val="20"/>
+        </w:rPr>
+        <w:tab/>
+        <w:t xml:space="preserve"> Figure 4: ReceiptActivity</w:t>
+      </w:r>
+    </w:p>
+    <w:p>
+      <w:pPr>
+        <w:pStyle w:val="Caption"/>
+        <w:keepNext/>
+        <w:rPr>
+          <w:rFonts w:ascii="Times New Roman" w:hAnsi="Times New Roman" w:cs="Times New Roman"/>
+          <w:b/>
+          <w:i w:val="0"/>
+        </w:rPr>
+      </w:pPr>
+      <w:r>
+        <w:rPr>
+          <w:rFonts w:ascii="Times New Roman" w:hAnsi="Times New Roman" w:cs="Times New Roman"/>
+        </w:rPr>
+        <w:t xml:space="preserve"> </w:t>
+      </w:r>
+    </w:p>
+    <w:p>
+      <w:pPr>
+        <w:rPr>
+          <w:rFonts w:ascii="Times New Roman" w:hAnsi="Times New Roman" w:cs="Times New Roman"/>
+        </w:rPr>
+      </w:pPr>
+    </w:p>
+    <w:p>
+      <w:pPr>
+        <w:pStyle w:val="Caption"/>
+        <w:rPr>
+          <w:rFonts w:ascii="Times New Roman" w:hAnsi="Times New Roman" w:cs="Times New Roman"/>
+          <w:b/>
+          <w:i w:val="0"/>
+        </w:rPr>
+      </w:pPr>
+    </w:p>
+    <w:p>
+      <w:pPr>
+        <w:pStyle w:val="Caption"/>
+        <w:rPr>
+          <w:rFonts w:ascii="Times New Roman" w:hAnsi="Times New Roman" w:cs="Times New Roman"/>
+          <w:b/>
+          <w:i w:val="0"/>
+        </w:rPr>
+      </w:pPr>
+    </w:p>
+    <w:p>
+      <w:pPr>
+        <w:pStyle w:val="Caption"/>
+        <w:rPr>
+          <w:rFonts w:ascii="Times New Roman" w:hAnsi="Times New Roman" w:cs="Times New Roman"/>
+          <w:b/>
+          <w:i w:val="0"/>
+        </w:rPr>
+      </w:pPr>
+    </w:p>
+    <w:p>
+      <w:pPr>
+        <w:pStyle w:val="Caption"/>
+        <w:rPr>
+          <w:rFonts w:ascii="Times New Roman" w:hAnsi="Times New Roman" w:cs="Times New Roman"/>
+          <w:b/>
+          <w:i w:val="0"/>
+        </w:rPr>
+      </w:pPr>
+    </w:p>
+    <w:p>
+      <w:pPr>
+        <w:pStyle w:val="Caption"/>
+        <w:rPr>
+          <w:rFonts w:ascii="Times New Roman" w:hAnsi="Times New Roman" w:cs="Times New Roman"/>
+          <w:b/>
+          <w:i w:val="0"/>
+        </w:rPr>
+      </w:pPr>
+    </w:p>
+    <w:p>
+      <w:pPr>
+        <w:pStyle w:val="Caption"/>
+        <w:keepNext/>
+        <w:rPr>
+          <w:rFonts w:ascii="Times New Roman" w:hAnsi="Times New Roman" w:cs="Times New Roman"/>
+        </w:rPr>
+      </w:pPr>
+      <w:r>
+        <w:rPr>
+          <w:rFonts w:ascii="Times New Roman" w:hAnsi="Times New Roman" w:cs="Times New Roman"/>
+          <w:b/>
+          <w:i w:val="0"/>
+          <w:noProof/>
+        </w:rPr>
+        <w:drawing>
+          <wp:inline distT="0" distB="0" distL="0" distR="0" wp14:anchorId="28A15F53" wp14:editId="24ACDE82">
+            <wp:extent cx="2935540" cy="5260340"/>
+            <wp:effectExtent l="0" t="0" r="11430" b="0"/>
+            <wp:docPr id="10" name="Picture 10" descr="../Screen%20Shot%202017-12-02%20at%2012.08.42%20AM.png"/>
+            <wp:cNvGraphicFramePr>
+              <a:graphicFrameLocks xmlns:a="http://schemas.openxmlformats.org/drawingml/2006/main" noChangeAspect="1"/>
+            </wp:cNvGraphicFramePr>
+            <a:graphic xmlns:a="http://schemas.openxmlformats.org/drawingml/2006/main">
+              <a:graphicData uri="http://schemas.openxmlformats.org/drawingml/2006/picture">
+                <pic:pic xmlns:pic="http://schemas.openxmlformats.org/drawingml/2006/picture">
+                  <pic:nvPicPr>
+                    <pic:cNvPr id="0" name="Picture 5" descr="../Screen%20Shot%202017-12-02%20at%2012.08.42%20AM.png"/>
+                    <pic:cNvPicPr>
+                      <a:picLocks noChangeAspect="1" noChangeArrowheads="1"/>
+                    </pic:cNvPicPr>
+                  </pic:nvPicPr>
+                  <pic:blipFill>
+                    <a:blip r:embed="rId9">
+                      <a:extLst>
+                        <a:ext uri="{28A0092B-C50C-407E-A947-70E740481C1C}">
+                          <a14:useLocalDpi xmlns:a14="http://schemas.microsoft.com/office/drawing/2010/main" val="0"/>
+                        </a:ext>
+                      </a:extLst>
+                    </a:blip>
+                    <a:srcRect/>
+                    <a:stretch>
+                      <a:fillRect/>
+                    </a:stretch>
+                  </pic:blipFill>
+                  <pic:spPr bwMode="auto">
+                    <a:xfrm>
+                      <a:off x="0" y="0"/>
+                      <a:ext cx="2945329" cy="5277881"/>
+                    </a:xfrm>
+                    <a:prstGeom prst="rect">
+                      <a:avLst/>
+                    </a:prstGeom>
+                    <a:noFill/>
+                    <a:ln>
+                      <a:noFill/>
+                    </a:ln>
+                  </pic:spPr>
+                </pic:pic>
+              </a:graphicData>
+            </a:graphic>
+          </wp:inline>
+        </w:drawing>
+      </w:r>
+    </w:p>
+    <w:p>
+      <w:pPr>
+        <w:pStyle w:val="Caption"/>
+        <w:rPr>
+          <w:rFonts w:ascii="Times New Roman" w:hAnsi="Times New Roman" w:cs="Times New Roman"/>
+          <w:b/>
+          <w:i w:val="0"/>
+          <w:sz w:val="20"/>
+          <w:szCs w:val="20"/>
+        </w:rPr>
+      </w:pPr>
+      <w:r>
+        <w:rPr>
+          <w:rFonts w:ascii="Times New Roman" w:hAnsi="Times New Roman" w:cs="Times New Roman"/>
+          <w:b/>
+          <w:i w:val="0"/>
+          <w:sz w:val="20"/>
+          <w:szCs w:val="20"/>
+        </w:rPr>
+        <w:t>Figure 5: AddReceiptActivity</w:t>
+      </w:r>
+    </w:p>
+    <w:p>
+      <w:pPr>
+        <w:pStyle w:val="Caption"/>
+        <w:spacing w:line="360" w:lineRule="auto"/>
+        <w:rPr>
+          <w:rFonts w:ascii="Times New Roman" w:hAnsi="Times New Roman" w:cs="Times New Roman"/>
+          <w:i w:val="0"/>
+          <w:color w:val="000000" w:themeColor="text1"/>
+          <w:sz w:val="24"/>
+          <w:szCs w:val="24"/>
+        </w:rPr>
+      </w:pPr>
+      <w:r>
+        <w:rPr>
+          <w:rFonts w:ascii="Times New Roman" w:hAnsi="Times New Roman" w:cs="Times New Roman"/>
+          <w:i w:val="0"/>
+          <w:color w:val="000000" w:themeColor="text1"/>
+          <w:sz w:val="24"/>
+          <w:szCs w:val="24"/>
+        </w:rPr>
+        <w:t>Prior to loading, the application displays a splash screen.</w:t>
+      </w:r>
+    </w:p>
+    <w:p>
+      <w:pPr>
+        <w:pStyle w:val="Caption"/>
+        <w:spacing w:line="360" w:lineRule="auto"/>
+        <w:rPr>
+          <w:rFonts w:ascii="Times New Roman" w:hAnsi="Times New Roman" w:cs="Times New Roman"/>
+          <w:i w:val="0"/>
+          <w:color w:val="000000" w:themeColor="text1"/>
+          <w:sz w:val="24"/>
+          <w:szCs w:val="24"/>
+        </w:rPr>
+      </w:pPr>
+      <w:r>
+        <w:rPr>
+          <w:rFonts w:ascii="Times New Roman" w:hAnsi="Times New Roman" w:cs="Times New Roman"/>
+          <w:b/>
+          <w:i w:val="0"/>
+          <w:color w:val="000000" w:themeColor="text1"/>
+          <w:sz w:val="24"/>
+          <w:szCs w:val="24"/>
+        </w:rPr>
+        <w:t>Figure 1</w:t>
+      </w:r>
+      <w:r>
+        <w:rPr>
+          <w:rFonts w:ascii="Times New Roman" w:hAnsi="Times New Roman" w:cs="Times New Roman"/>
+          <w:i w:val="0"/>
+          <w:color w:val="000000" w:themeColor="text1"/>
+          <w:sz w:val="24"/>
+          <w:szCs w:val="24"/>
+        </w:rPr>
+        <w:t xml:space="preserve"> displays a</w:t>
+      </w:r>
+      <w:r>
+        <w:rPr>
+          <w:rFonts w:ascii="Times New Roman" w:hAnsi="Times New Roman" w:cs="Times New Roman"/>
+          <w:i w:val="0"/>
+          <w:color w:val="000000" w:themeColor="text1"/>
+          <w:sz w:val="24"/>
+          <w:szCs w:val="24"/>
+        </w:rPr>
+        <w:t xml:space="preserve"> screenshot o</w:t>
+      </w:r>
+      <w:r>
+        <w:rPr>
+          <w:rFonts w:ascii="Times New Roman" w:hAnsi="Times New Roman" w:cs="Times New Roman"/>
+          <w:i w:val="0"/>
+          <w:color w:val="000000" w:themeColor="text1"/>
+          <w:sz w:val="24"/>
+          <w:szCs w:val="24"/>
+        </w:rPr>
+        <w:t>f the main user activity. The user can interact with the app by clicking the four buttons provided in the activity.</w:t>
+      </w:r>
+    </w:p>
+    <w:p>
+      <w:pPr>
+        <w:spacing w:line="360" w:lineRule="auto"/>
+        <w:rPr>
+          <w:rFonts w:ascii="Times New Roman" w:hAnsi="Times New Roman" w:cs="Times New Roman"/>
+        </w:rPr>
+      </w:pPr>
+      <w:r>
+        <w:rPr>
+          <w:rFonts w:ascii="Times New Roman" w:hAnsi="Times New Roman" w:cs="Times New Roman"/>
+          <w:b/>
+        </w:rPr>
+        <w:t>Figure 2</w:t>
+      </w:r>
+      <w:r>
+        <w:rPr>
+          <w:rFonts w:ascii="Times New Roman" w:hAnsi="Times New Roman" w:cs="Times New Roman"/>
+        </w:rPr>
+        <w:t xml:space="preserve"> </w:t>
+      </w:r>
+      <w:r>
+        <w:rPr>
+          <w:rFonts w:ascii="Times New Roman" w:hAnsi="Times New Roman" w:cs="Times New Roman"/>
+        </w:rPr>
+        <w:t xml:space="preserve">displays a screenshot of the receipt list activity. The receipt list is displayed using a Recycler View. Each list displays the name of the store and the total price from that store. </w:t>
+      </w:r>
+    </w:p>
+    <w:p>
+      <w:pPr>
+        <w:spacing w:line="360" w:lineRule="auto"/>
+        <w:rPr>
+          <w:rFonts w:ascii="Times New Roman" w:hAnsi="Times New Roman" w:cs="Times New Roman"/>
+        </w:rPr>
+      </w:pPr>
+      <w:r>
+        <w:rPr>
+          <w:rFonts w:ascii="Times New Roman" w:hAnsi="Times New Roman" w:cs="Times New Roman"/>
+        </w:rPr>
+        <w:t xml:space="preserve">The activity also displays the number of receipts that are currently stored into the database. This count can be displayed by click on the menu icon/button “Show number of receipts”. </w:t>
+      </w:r>
+    </w:p>
+    <w:p>
+      <w:pPr>
+        <w:spacing w:line="360" w:lineRule="auto"/>
+        <w:rPr>
+          <w:rFonts w:ascii="Times New Roman" w:hAnsi="Times New Roman" w:cs="Times New Roman"/>
+        </w:rPr>
+      </w:pPr>
+    </w:p>
+    <w:p>
+      <w:pPr>
+        <w:spacing w:line="360" w:lineRule="auto"/>
+        <w:rPr>
+          <w:rFonts w:ascii="Times New Roman" w:hAnsi="Times New Roman" w:cs="Times New Roman"/>
+        </w:rPr>
+      </w:pPr>
+      <w:r>
+        <w:rPr>
+          <w:rFonts w:ascii="Times New Roman" w:hAnsi="Times New Roman" w:cs="Times New Roman"/>
+          <w:b/>
+        </w:rPr>
+        <w:t>Figure 3</w:t>
+      </w:r>
+      <w:r>
+        <w:rPr>
+          <w:rFonts w:ascii="Times New Roman" w:hAnsi="Times New Roman" w:cs="Times New Roman"/>
+        </w:rPr>
+        <w:t xml:space="preserve"> displays a screenshot of the graph activity. The total of all purchases is calculated from each month and displayed as a bar graph from the last five months. The red line represents a limit line that currently cannot be adjusted. </w:t>
+      </w:r>
+    </w:p>
+    <w:p>
+      <w:pPr>
+        <w:spacing w:line="360" w:lineRule="auto"/>
+        <w:rPr>
+          <w:rFonts w:ascii="Times New Roman" w:hAnsi="Times New Roman" w:cs="Times New Roman"/>
+        </w:rPr>
+      </w:pPr>
+    </w:p>
+    <w:p>
+      <w:pPr>
+        <w:spacing w:line="360" w:lineRule="auto"/>
+        <w:rPr>
+          <w:rFonts w:ascii="Times New Roman" w:hAnsi="Times New Roman" w:cs="Times New Roman"/>
+        </w:rPr>
+      </w:pPr>
+      <w:r>
+        <w:rPr>
+          <w:rFonts w:ascii="Times New Roman" w:hAnsi="Times New Roman" w:cs="Times New Roman"/>
+          <w:b/>
+        </w:rPr>
+        <w:t>Figure 4</w:t>
+      </w:r>
+      <w:r>
+        <w:rPr>
+          <w:rFonts w:ascii="Times New Roman" w:hAnsi="Times New Roman" w:cs="Times New Roman"/>
+        </w:rPr>
+        <w:t xml:space="preserve"> displays a screenshot of the receipt activity. Receipt activity mimics an actual receipt. The name of the store, the date of purchase is displayed on the top. Each item and its price is displayed. The total is calculated at the bottom. </w:t>
+      </w:r>
+    </w:p>
+    <w:p>
+      <w:pPr>
+        <w:spacing w:line="360" w:lineRule="auto"/>
+        <w:rPr>
+          <w:rFonts w:ascii="Times New Roman" w:hAnsi="Times New Roman" w:cs="Times New Roman"/>
+        </w:rPr>
+      </w:pPr>
+    </w:p>
+    <w:p>
+      <w:pPr>
+        <w:spacing w:line="360" w:lineRule="auto"/>
+        <w:rPr>
+          <w:rFonts w:ascii="Times New Roman" w:hAnsi="Times New Roman" w:cs="Times New Roman"/>
+        </w:rPr>
+      </w:pPr>
+      <w:r>
+        <w:rPr>
+          <w:rFonts w:ascii="Times New Roman" w:hAnsi="Times New Roman" w:cs="Times New Roman"/>
+          <w:b/>
+        </w:rPr>
+        <w:t>Figure 5</w:t>
+      </w:r>
+      <w:r>
+        <w:rPr>
+          <w:rFonts w:ascii="Times New Roman" w:hAnsi="Times New Roman" w:cs="Times New Roman"/>
+          <w:b/>
+        </w:rPr>
+        <w:t xml:space="preserve"> </w:t>
+      </w:r>
+      <w:r>
+        <w:rPr>
+          <w:rFonts w:ascii="Times New Roman" w:hAnsi="Times New Roman" w:cs="Times New Roman"/>
+        </w:rPr>
+        <w:t xml:space="preserve">displays a screenshot of a the add Receipt activity. As of the current implementation, the application only displays a non-functioning QR code to mimic potential further implementation. </w:t>
+      </w:r>
+    </w:p>
+    <w:p>
+      <w:pPr>
+        <w:keepNext/>
+        <w:rPr>
+          <w:rFonts w:ascii="Times New Roman" w:hAnsi="Times New Roman" w:cs="Times New Roman"/>
+        </w:rPr>
+      </w:pPr>
+    </w:p>
+    <w:p>
+      <w:pPr>
+        <w:spacing w:line="360" w:lineRule="auto"/>
         <w:rPr>
           <w:rFonts w:ascii="Times New Roman" w:hAnsi="Times New Roman" w:cs="Times New Roman"/>
           <w:b/>
@@ -826,13 +1681,7 @@
     </w:p>
     <w:p>
       <w:pPr>
-        <w:rPr>
-          <w:rFonts w:ascii="Times New Roman" w:hAnsi="Times New Roman" w:cs="Times New Roman"/>
-        </w:rPr>
-      </w:pPr>
-    </w:p>
-    <w:p>
-      <w:pPr>
+        <w:spacing w:line="360" w:lineRule="auto"/>
         <w:rPr>
           <w:rFonts w:ascii="Times New Roman" w:hAnsi="Times New Roman" w:cs="Times New Roman"/>
         </w:rPr>
@@ -846,13 +1695,15 @@
     </w:p>
     <w:p>
       <w:pPr>
-        <w:rPr>
-          <w:rFonts w:ascii="Times New Roman" w:hAnsi="Times New Roman" w:cs="Times New Roman"/>
-        </w:rPr>
-      </w:pPr>
-    </w:p>
-    <w:p>
-      <w:pPr>
+        <w:spacing w:line="360" w:lineRule="auto"/>
+        <w:rPr>
+          <w:rFonts w:ascii="Times New Roman" w:hAnsi="Times New Roman" w:cs="Times New Roman"/>
+        </w:rPr>
+      </w:pPr>
+    </w:p>
+    <w:p>
+      <w:pPr>
+        <w:spacing w:line="360" w:lineRule="auto"/>
         <w:rPr>
           <w:rFonts w:ascii="Times New Roman" w:hAnsi="Times New Roman" w:cs="Times New Roman"/>
         </w:rPr>
@@ -873,13 +1724,15 @@
     </w:p>
     <w:p>
       <w:pPr>
-        <w:rPr>
-          <w:rFonts w:ascii="Times New Roman" w:hAnsi="Times New Roman" w:cs="Times New Roman"/>
-        </w:rPr>
-      </w:pPr>
-    </w:p>
-    <w:p>
-      <w:pPr>
+        <w:spacing w:line="360" w:lineRule="auto"/>
+        <w:rPr>
+          <w:rFonts w:ascii="Times New Roman" w:hAnsi="Times New Roman" w:cs="Times New Roman"/>
+        </w:rPr>
+      </w:pPr>
+    </w:p>
+    <w:p>
+      <w:pPr>
+        <w:spacing w:line="360" w:lineRule="auto"/>
         <w:rPr>
           <w:rFonts w:ascii="Times New Roman" w:hAnsi="Times New Roman" w:cs="Times New Roman"/>
         </w:rPr>
@@ -908,18 +1761,20 @@
         <w:rPr>
           <w:rFonts w:ascii="Times New Roman" w:hAnsi="Times New Roman" w:cs="Times New Roman"/>
         </w:rPr>
-        <w:t xml:space="preserve">. Essentially, the receipt contains information about the items bought and the price associated with each item. Since the receipt activity and </w:t>
-      </w:r>
-    </w:p>
-    <w:p>
-      <w:pPr>
-        <w:rPr>
-          <w:rFonts w:ascii="Times New Roman" w:hAnsi="Times New Roman" w:cs="Times New Roman"/>
-        </w:rPr>
-      </w:pPr>
-    </w:p>
-    <w:p>
-      <w:pPr>
+        <w:t>. Essentially, the receipt contains information about the items bought and the price associated with each item.</w:t>
+      </w:r>
+    </w:p>
+    <w:p>
+      <w:pPr>
+        <w:spacing w:line="360" w:lineRule="auto"/>
+        <w:rPr>
+          <w:rFonts w:ascii="Times New Roman" w:hAnsi="Times New Roman" w:cs="Times New Roman"/>
+        </w:rPr>
+      </w:pPr>
+    </w:p>
+    <w:p>
+      <w:pPr>
+        <w:spacing w:line="360" w:lineRule="auto"/>
         <w:rPr>
           <w:rFonts w:ascii="Times New Roman" w:hAnsi="Times New Roman" w:cs="Times New Roman"/>
         </w:rPr>
@@ -953,6 +1808,7 @@
     </w:p>
     <w:p>
       <w:pPr>
+        <w:spacing w:line="360" w:lineRule="auto"/>
         <w:rPr>
           <w:rFonts w:ascii="Times New Roman" w:hAnsi="Times New Roman" w:cs="Times New Roman"/>
         </w:rPr>
@@ -965,6 +1821,7 @@
           <w:ilvl w:val="0"/>
           <w:numId w:val="4"/>
         </w:numPr>
+        <w:spacing w:line="360" w:lineRule="auto"/>
         <w:rPr>
           <w:rFonts w:ascii="Times New Roman" w:hAnsi="Times New Roman" w:cs="Times New Roman"/>
         </w:rPr>
@@ -983,15 +1840,28 @@
           <w:ilvl w:val="0"/>
           <w:numId w:val="4"/>
         </w:numPr>
-        <w:rPr>
-          <w:rFonts w:ascii="Times New Roman" w:hAnsi="Times New Roman" w:cs="Times New Roman"/>
-        </w:rPr>
-      </w:pPr>
-      <w:r>
-        <w:rPr>
-          <w:rFonts w:ascii="Times New Roman" w:hAnsi="Times New Roman" w:cs="Times New Roman"/>
-        </w:rPr>
-        <w:t>The show receipts buttons simply loads up an activity that displays a list of receipts that are loaded from the database.</w:t>
+        <w:spacing w:line="360" w:lineRule="auto"/>
+        <w:rPr>
+          <w:rFonts w:ascii="Times New Roman" w:hAnsi="Times New Roman" w:cs="Times New Roman"/>
+        </w:rPr>
+      </w:pPr>
+      <w:r>
+        <w:rPr>
+          <w:rFonts w:ascii="Times New Roman" w:hAnsi="Times New Roman" w:cs="Times New Roman"/>
+        </w:rPr>
+        <w:t xml:space="preserve">The show receipts </w:t>
+      </w:r>
+      <w:r>
+        <w:rPr>
+          <w:rFonts w:ascii="Times New Roman" w:hAnsi="Times New Roman" w:cs="Times New Roman"/>
+        </w:rPr>
+        <w:t>button</w:t>
+      </w:r>
+      <w:r>
+        <w:rPr>
+          <w:rFonts w:ascii="Times New Roman" w:hAnsi="Times New Roman" w:cs="Times New Roman"/>
+        </w:rPr>
+        <w:t xml:space="preserve"> simply loads up an activity that displays a list of receipts that are loaded from the database.</w:t>
       </w:r>
     </w:p>
     <w:p>
@@ -1001,6 +1871,7 @@
           <w:ilvl w:val="0"/>
           <w:numId w:val="4"/>
         </w:numPr>
+        <w:spacing w:line="360" w:lineRule="auto"/>
         <w:rPr>
           <w:rFonts w:ascii="Times New Roman" w:hAnsi="Times New Roman" w:cs="Times New Roman"/>
         </w:rPr>
@@ -1019,6 +1890,7 @@
           <w:ilvl w:val="0"/>
           <w:numId w:val="4"/>
         </w:numPr>
+        <w:spacing w:line="360" w:lineRule="auto"/>
         <w:rPr>
           <w:rFonts w:ascii="Times New Roman" w:hAnsi="Times New Roman" w:cs="Times New Roman"/>
         </w:rPr>
@@ -1038,47 +1910,15 @@
     </w:p>
     <w:p>
       <w:pPr>
-        <w:rPr>
-          <w:rFonts w:ascii="Times New Roman" w:hAnsi="Times New Roman" w:cs="Times New Roman"/>
-        </w:rPr>
-      </w:pPr>
-    </w:p>
-    <w:p>
-      <w:pPr>
-        <w:rPr>
-          <w:rFonts w:ascii="Times New Roman" w:hAnsi="Times New Roman" w:cs="Times New Roman"/>
-        </w:rPr>
-      </w:pPr>
-      <w:r>
-        <w:rPr>
-          <w:rFonts w:ascii="Times New Roman" w:hAnsi="Times New Roman" w:cs="Times New Roman"/>
-          <w:b/>
-        </w:rPr>
-        <w:t>Receipt</w:t>
-      </w:r>
-      <w:r>
-        <w:rPr>
-          <w:rFonts w:ascii="Times New Roman" w:hAnsi="Times New Roman" w:cs="Times New Roman"/>
-          <w:b/>
-        </w:rPr>
-        <w:t xml:space="preserve">: </w:t>
-      </w:r>
-      <w:r>
-        <w:rPr>
-          <w:rFonts w:ascii="Times New Roman" w:hAnsi="Times New Roman" w:cs="Times New Roman"/>
-        </w:rPr>
-        <w:t xml:space="preserve">This class represents the general receipt object. It contains fields such as store name, date purchased, and items (name of item and price). </w:t>
-      </w:r>
-    </w:p>
-    <w:p>
-      <w:pPr>
-        <w:rPr>
-          <w:rFonts w:ascii="Times New Roman" w:hAnsi="Times New Roman" w:cs="Times New Roman"/>
-        </w:rPr>
-      </w:pPr>
-    </w:p>
-    <w:p>
-      <w:pPr>
+        <w:spacing w:line="360" w:lineRule="auto"/>
+        <w:rPr>
+          <w:rFonts w:ascii="Times New Roman" w:hAnsi="Times New Roman" w:cs="Times New Roman"/>
+        </w:rPr>
+      </w:pPr>
+    </w:p>
+    <w:p>
+      <w:pPr>
+        <w:spacing w:line="360" w:lineRule="auto"/>
         <w:rPr>
           <w:rFonts w:ascii="Times New Roman" w:hAnsi="Times New Roman" w:cs="Times New Roman"/>
         </w:rPr>
@@ -1099,13 +1939,15 @@
     </w:p>
     <w:p>
       <w:pPr>
-        <w:rPr>
-          <w:rFonts w:ascii="Times New Roman" w:hAnsi="Times New Roman" w:cs="Times New Roman"/>
-        </w:rPr>
-      </w:pPr>
-    </w:p>
-    <w:p>
-      <w:pPr>
+        <w:spacing w:line="360" w:lineRule="auto"/>
+        <w:rPr>
+          <w:rFonts w:ascii="Times New Roman" w:hAnsi="Times New Roman" w:cs="Times New Roman"/>
+        </w:rPr>
+      </w:pPr>
+    </w:p>
+    <w:p>
+      <w:pPr>
+        <w:spacing w:line="360" w:lineRule="auto"/>
         <w:rPr>
           <w:rFonts w:ascii="Times New Roman" w:hAnsi="Times New Roman" w:cs="Times New Roman"/>
         </w:rPr>
@@ -1140,13 +1982,15 @@
     </w:p>
     <w:p>
       <w:pPr>
-        <w:rPr>
-          <w:rFonts w:ascii="Times New Roman" w:hAnsi="Times New Roman" w:cs="Times New Roman"/>
-        </w:rPr>
-      </w:pPr>
-    </w:p>
-    <w:p>
-      <w:pPr>
+        <w:spacing w:line="360" w:lineRule="auto"/>
+        <w:rPr>
+          <w:rFonts w:ascii="Times New Roman" w:hAnsi="Times New Roman" w:cs="Times New Roman"/>
+        </w:rPr>
+      </w:pPr>
+    </w:p>
+    <w:p>
+      <w:pPr>
+        <w:spacing w:line="360" w:lineRule="auto"/>
         <w:rPr>
           <w:rFonts w:ascii="Times New Roman" w:hAnsi="Times New Roman" w:cs="Times New Roman"/>
         </w:rPr>
@@ -1176,18 +2020,32 @@
         <w:rPr>
           <w:rFonts w:ascii="Times New Roman" w:hAnsi="Times New Roman" w:cs="Times New Roman"/>
         </w:rPr>
-        <w:t xml:space="preserve">This class handles displaying a recycler view of receipts and their prices. Each receipt in the recycler view can be clicked to reveal a receipt with the individual items and the prices associated with them. </w:t>
-      </w:r>
-    </w:p>
-    <w:p>
-      <w:pPr>
-        <w:rPr>
-          <w:rFonts w:ascii="Times New Roman" w:hAnsi="Times New Roman" w:cs="Times New Roman"/>
-        </w:rPr>
-      </w:pPr>
-    </w:p>
-    <w:p>
-      <w:pPr>
+        <w:t xml:space="preserve">This class handles displaying a recycler view of receipts and their prices. Each receipt in the recycler view can be clicked to </w:t>
+      </w:r>
+      <w:r>
+        <w:rPr>
+          <w:rFonts w:ascii="Times New Roman" w:hAnsi="Times New Roman" w:cs="Times New Roman"/>
+        </w:rPr>
+        <w:t>display</w:t>
+      </w:r>
+      <w:r>
+        <w:rPr>
+          <w:rFonts w:ascii="Times New Roman" w:hAnsi="Times New Roman" w:cs="Times New Roman"/>
+        </w:rPr>
+        <w:t xml:space="preserve"> a receipt with the individual items and the prices associated with them. </w:t>
+      </w:r>
+    </w:p>
+    <w:p>
+      <w:pPr>
+        <w:spacing w:line="360" w:lineRule="auto"/>
+        <w:rPr>
+          <w:rFonts w:ascii="Times New Roman" w:hAnsi="Times New Roman" w:cs="Times New Roman"/>
+        </w:rPr>
+      </w:pPr>
+    </w:p>
+    <w:p>
+      <w:pPr>
+        <w:spacing w:line="360" w:lineRule="auto"/>
         <w:rPr>
           <w:rFonts w:ascii="Times New Roman" w:hAnsi="Times New Roman" w:cs="Times New Roman"/>
           <w:b/>
@@ -1208,6 +2066,7 @@
           <w:ilvl w:val="1"/>
           <w:numId w:val="3"/>
         </w:numPr>
+        <w:spacing w:line="360" w:lineRule="auto"/>
         <w:rPr>
           <w:rFonts w:ascii="Times New Roman" w:hAnsi="Times New Roman" w:cs="Times New Roman"/>
         </w:rPr>
@@ -1226,6 +2085,7 @@
           <w:ilvl w:val="1"/>
           <w:numId w:val="3"/>
         </w:numPr>
+        <w:spacing w:line="360" w:lineRule="auto"/>
         <w:rPr>
           <w:rFonts w:ascii="Times New Roman" w:hAnsi="Times New Roman" w:cs="Times New Roman"/>
         </w:rPr>
@@ -1244,6 +2104,7 @@
           <w:ilvl w:val="1"/>
           <w:numId w:val="3"/>
         </w:numPr>
+        <w:spacing w:line="360" w:lineRule="auto"/>
         <w:rPr>
           <w:rFonts w:ascii="Times New Roman" w:hAnsi="Times New Roman" w:cs="Times New Roman"/>
         </w:rPr>
@@ -1257,21 +2118,24 @@
     </w:p>
     <w:p>
       <w:pPr>
-        <w:rPr>
-          <w:rFonts w:ascii="Times New Roman" w:hAnsi="Times New Roman" w:cs="Times New Roman"/>
-        </w:rPr>
-      </w:pPr>
-    </w:p>
-    <w:p>
-      <w:pPr>
-        <w:rPr>
-          <w:rFonts w:ascii="Times New Roman" w:hAnsi="Times New Roman" w:cs="Times New Roman"/>
-          <w:b/>
-        </w:rPr>
-      </w:pPr>
-    </w:p>
-    <w:p>
-      <w:pPr>
+        <w:spacing w:line="360" w:lineRule="auto"/>
+        <w:rPr>
+          <w:rFonts w:ascii="Times New Roman" w:hAnsi="Times New Roman" w:cs="Times New Roman"/>
+        </w:rPr>
+      </w:pPr>
+    </w:p>
+    <w:p>
+      <w:pPr>
+        <w:spacing w:line="360" w:lineRule="auto"/>
+        <w:rPr>
+          <w:rFonts w:ascii="Times New Roman" w:hAnsi="Times New Roman" w:cs="Times New Roman"/>
+          <w:b/>
+        </w:rPr>
+      </w:pPr>
+    </w:p>
+    <w:p>
+      <w:pPr>
+        <w:spacing w:line="360" w:lineRule="auto"/>
         <w:rPr>
           <w:rFonts w:ascii="Times New Roman" w:hAnsi="Times New Roman" w:cs="Times New Roman"/>
         </w:rPr>
@@ -1291,32 +2155,16 @@
     </w:p>
     <w:p>
       <w:pPr>
-        <w:rPr>
-          <w:rFonts w:ascii="Times New Roman" w:hAnsi="Times New Roman" w:cs="Times New Roman"/>
-          <w:b/>
-        </w:rPr>
-      </w:pPr>
-      <w:bookmarkStart w:id="0" w:name="_GoBack"/>
-      <w:bookmarkEnd w:id="0"/>
-    </w:p>
-    <w:p>
-      <w:pPr>
-        <w:rPr>
-          <w:rFonts w:ascii="Times New Roman" w:hAnsi="Times New Roman" w:cs="Times New Roman"/>
-          <w:b/>
-        </w:rPr>
-      </w:pPr>
-    </w:p>
-    <w:p>
-      <w:pPr>
-        <w:rPr>
-          <w:rFonts w:ascii="Times New Roman" w:hAnsi="Times New Roman" w:cs="Times New Roman"/>
-          <w:b/>
-        </w:rPr>
-      </w:pPr>
-    </w:p>
-    <w:p>
-      <w:pPr>
+        <w:spacing w:line="360" w:lineRule="auto"/>
+        <w:rPr>
+          <w:rFonts w:ascii="Times New Roman" w:hAnsi="Times New Roman" w:cs="Times New Roman"/>
+          <w:b/>
+        </w:rPr>
+      </w:pPr>
+    </w:p>
+    <w:p>
+      <w:pPr>
+        <w:spacing w:line="360" w:lineRule="auto"/>
         <w:rPr>
           <w:rFonts w:ascii="Times New Roman" w:hAnsi="Times New Roman" w:cs="Times New Roman"/>
           <w:b/>
@@ -1331,41 +2179,100 @@
           <w:sz w:val="28"/>
           <w:szCs w:val="28"/>
         </w:rPr>
-        <w:t>Use Cases</w:t>
-      </w:r>
-    </w:p>
-    <w:p>
-      <w:pPr>
-        <w:rPr>
-          <w:rFonts w:ascii="Times New Roman" w:hAnsi="Times New Roman" w:cs="Times New Roman"/>
-          <w:b/>
-        </w:rPr>
-      </w:pPr>
-      <w:r>
-        <w:rPr>
-          <w:rFonts w:ascii="Times New Roman" w:hAnsi="Times New Roman" w:cs="Times New Roman"/>
-          <w:b/>
-        </w:rPr>
-        <w:t xml:space="preserve"> </w:t>
-      </w:r>
-    </w:p>
-    <w:p>
-      <w:pPr>
-        <w:rPr>
-          <w:rFonts w:ascii="Times New Roman" w:hAnsi="Times New Roman" w:cs="Times New Roman"/>
-        </w:rPr>
-      </w:pPr>
-    </w:p>
-    <w:p>
-      <w:pPr>
-        <w:rPr>
-          <w:rFonts w:ascii="Times New Roman" w:hAnsi="Times New Roman" w:cs="Times New Roman"/>
-          <w:b/>
-        </w:rPr>
-      </w:pPr>
-    </w:p>
-    <w:p>
-      <w:pPr>
+        <w:t>General Flow of the Application</w:t>
+      </w:r>
+    </w:p>
+    <w:p>
+      <w:pPr>
+        <w:spacing w:line="360" w:lineRule="auto"/>
+        <w:rPr>
+          <w:rFonts w:ascii="Times New Roman" w:hAnsi="Times New Roman" w:cs="Times New Roman"/>
+        </w:rPr>
+      </w:pPr>
+      <w:r>
+        <w:rPr>
+          <w:rFonts w:ascii="Times New Roman" w:hAnsi="Times New Roman" w:cs="Times New Roman"/>
+        </w:rPr>
+        <w:t>(*Assuming user clicks load receipt, selects an individual receipt, traverses back to the main menu, clicks show budget, traverses back to the main menu, and finally click add receipt)</w:t>
+      </w:r>
+    </w:p>
+    <w:p>
+      <w:pPr>
+        <w:spacing w:line="360" w:lineRule="auto"/>
+        <w:rPr>
+          <w:rFonts w:ascii="Times New Roman" w:hAnsi="Times New Roman" w:cs="Times New Roman"/>
+        </w:rPr>
+      </w:pPr>
+    </w:p>
+    <w:p>
+      <w:pPr>
+        <w:pStyle w:val="ListParagraph"/>
+        <w:numPr>
+          <w:ilvl w:val="0"/>
+          <w:numId w:val="7"/>
+        </w:numPr>
+        <w:spacing w:line="360" w:lineRule="auto"/>
+        <w:rPr>
+          <w:rFonts w:ascii="Times New Roman" w:hAnsi="Times New Roman" w:cs="Times New Roman"/>
+        </w:rPr>
+      </w:pPr>
+      <w:r>
+        <w:rPr>
+          <w:rFonts w:ascii="Times New Roman" w:hAnsi="Times New Roman" w:cs="Times New Roman"/>
+        </w:rPr>
+        <w:t>Splash Activity is launched, and terminates after the specified delay time</w:t>
+      </w:r>
+    </w:p>
+    <w:p>
+      <w:pPr>
+        <w:pStyle w:val="ListParagraph"/>
+        <w:numPr>
+          <w:ilvl w:val="0"/>
+          <w:numId w:val="7"/>
+        </w:numPr>
+        <w:spacing w:line="360" w:lineRule="auto"/>
+        <w:rPr>
+          <w:rFonts w:ascii="Times New Roman" w:hAnsi="Times New Roman" w:cs="Times New Roman"/>
+        </w:rPr>
+      </w:pPr>
+      <w:r>
+        <w:rPr>
+          <w:rFonts w:ascii="Times New Roman" w:hAnsi="Times New Roman" w:cs="Times New Roman"/>
+        </w:rPr>
+        <w:t xml:space="preserve">Main Activity is launched </w:t>
+      </w:r>
+    </w:p>
+    <w:p>
+      <w:pPr>
+        <w:pStyle w:val="ListParagraph"/>
+        <w:numPr>
+          <w:ilvl w:val="0"/>
+          <w:numId w:val="7"/>
+        </w:numPr>
+        <w:spacing w:line="360" w:lineRule="auto"/>
+        <w:rPr>
+          <w:rFonts w:ascii="Times New Roman" w:hAnsi="Times New Roman" w:cs="Times New Roman"/>
+        </w:rPr>
+      </w:pPr>
+      <w:r>
+        <w:rPr>
+          <w:rFonts w:ascii="Times New Roman" w:hAnsi="Times New Roman" w:cs="Times New Roman"/>
+        </w:rPr>
+        <w:t xml:space="preserve">Receipt List Activity is launched </w:t>
+      </w:r>
+    </w:p>
+    <w:p>
+      <w:pPr>
+        <w:spacing w:line="360" w:lineRule="auto"/>
+        <w:rPr>
+          <w:rFonts w:ascii="Times New Roman" w:hAnsi="Times New Roman" w:cs="Times New Roman"/>
+          <w:b/>
+        </w:rPr>
+      </w:pPr>
+    </w:p>
+    <w:p>
+      <w:pPr>
+        <w:spacing w:line="360" w:lineRule="auto"/>
         <w:rPr>
           <w:rFonts w:ascii="Times New Roman" w:hAnsi="Times New Roman" w:cs="Times New Roman"/>
           <w:b/>
@@ -1380,19 +2287,65 @@
           <w:sz w:val="28"/>
           <w:szCs w:val="28"/>
         </w:rPr>
+        <w:t>Use Cases</w:t>
+      </w:r>
+    </w:p>
+    <w:p>
+      <w:pPr>
+        <w:spacing w:line="360" w:lineRule="auto"/>
+        <w:rPr>
+          <w:rFonts w:ascii="Times New Roman" w:hAnsi="Times New Roman" w:cs="Times New Roman"/>
+          <w:b/>
+        </w:rPr>
+      </w:pPr>
+      <w:r>
+        <w:rPr>
+          <w:rFonts w:ascii="Times New Roman" w:hAnsi="Times New Roman" w:cs="Times New Roman"/>
+          <w:b/>
+        </w:rPr>
+        <w:t xml:space="preserve"> </w:t>
+      </w:r>
+    </w:p>
+    <w:p>
+      <w:pPr>
+        <w:spacing w:line="360" w:lineRule="auto"/>
+        <w:rPr>
+          <w:rFonts w:ascii="Times New Roman" w:hAnsi="Times New Roman" w:cs="Times New Roman"/>
+        </w:rPr>
+      </w:pPr>
+    </w:p>
+    <w:p>
+      <w:pPr>
+        <w:spacing w:line="360" w:lineRule="auto"/>
+        <w:rPr>
+          <w:rFonts w:ascii="Times New Roman" w:hAnsi="Times New Roman" w:cs="Times New Roman"/>
+          <w:b/>
+        </w:rPr>
+      </w:pPr>
+    </w:p>
+    <w:p>
+      <w:pPr>
+        <w:spacing w:line="360" w:lineRule="auto"/>
+        <w:rPr>
+          <w:rFonts w:ascii="Times New Roman" w:hAnsi="Times New Roman" w:cs="Times New Roman"/>
+          <w:b/>
+          <w:sz w:val="28"/>
+          <w:szCs w:val="28"/>
+        </w:rPr>
+      </w:pPr>
+      <w:r>
+        <w:rPr>
+          <w:rFonts w:ascii="Times New Roman" w:hAnsi="Times New Roman" w:cs="Times New Roman"/>
+          <w:b/>
+          <w:sz w:val="28"/>
+          <w:szCs w:val="28"/>
+        </w:rPr>
         <w:t>Implementation Issues and Bugs</w:t>
       </w:r>
     </w:p>
     <w:p>
       <w:pPr>
-        <w:rPr>
-          <w:rFonts w:ascii="Times New Roman" w:hAnsi="Times New Roman" w:cs="Times New Roman"/>
-          <w:b/>
-        </w:rPr>
-      </w:pPr>
-    </w:p>
-    <w:p>
-      <w:pPr>
+        <w:spacing w:line="360" w:lineRule="auto"/>
         <w:rPr>
           <w:rFonts w:ascii="Times New Roman" w:hAnsi="Times New Roman" w:cs="Times New Roman"/>
         </w:rPr>
@@ -1414,7 +2367,73 @@
         <w:rPr>
           <w:rFonts w:ascii="Times New Roman" w:hAnsi="Times New Roman" w:cs="Times New Roman"/>
         </w:rPr>
-        <w:t>we our items data is an array of paired Item objects of Strings and Doubles link together. Like the database only receives primitive data types (String, char, int, etc.), we need to store them as a JsonArray String and parse it back to Items every time we do a query for every receipt. A solution given by</w:t>
+        <w:t>with</w:t>
+      </w:r>
+      <w:r>
+        <w:rPr>
+          <w:rFonts w:ascii="Times New Roman" w:hAnsi="Times New Roman" w:cs="Times New Roman"/>
+        </w:rPr>
+        <w:t xml:space="preserve"> our items</w:t>
+      </w:r>
+      <w:r>
+        <w:rPr>
+          <w:rFonts w:ascii="Times New Roman" w:hAnsi="Times New Roman" w:cs="Times New Roman"/>
+        </w:rPr>
+        <w:t>, the</w:t>
+      </w:r>
+      <w:r>
+        <w:rPr>
+          <w:rFonts w:ascii="Times New Roman" w:hAnsi="Times New Roman" w:cs="Times New Roman"/>
+        </w:rPr>
+        <w:t xml:space="preserve"> data </w:t>
+      </w:r>
+      <w:r>
+        <w:rPr>
+          <w:rFonts w:ascii="Times New Roman" w:hAnsi="Times New Roman" w:cs="Times New Roman"/>
+        </w:rPr>
+        <w:t>was in</w:t>
+      </w:r>
+      <w:r>
+        <w:rPr>
+          <w:rFonts w:ascii="Times New Roman" w:hAnsi="Times New Roman" w:cs="Times New Roman"/>
+        </w:rPr>
+        <w:t xml:space="preserve"> an array of paired Item objects of Strings and Doubles together. </w:t>
+      </w:r>
+      <w:r>
+        <w:rPr>
+          <w:rFonts w:ascii="Times New Roman" w:hAnsi="Times New Roman" w:cs="Times New Roman"/>
+        </w:rPr>
+        <w:t>Since</w:t>
+      </w:r>
+      <w:r>
+        <w:rPr>
+          <w:rFonts w:ascii="Times New Roman" w:hAnsi="Times New Roman" w:cs="Times New Roman"/>
+        </w:rPr>
+        <w:t xml:space="preserve"> the database only receives primitive data types (String, char, int, etc.), we need</w:t>
+      </w:r>
+      <w:r>
+        <w:rPr>
+          <w:rFonts w:ascii="Times New Roman" w:hAnsi="Times New Roman" w:cs="Times New Roman"/>
+        </w:rPr>
+        <w:t>ed</w:t>
+      </w:r>
+      <w:r>
+        <w:rPr>
+          <w:rFonts w:ascii="Times New Roman" w:hAnsi="Times New Roman" w:cs="Times New Roman"/>
+        </w:rPr>
+        <w:t xml:space="preserve"> to store them as a JsonArray String and parse i</w:t>
+      </w:r>
+      <w:r>
+        <w:rPr>
+          <w:rFonts w:ascii="Times New Roman" w:hAnsi="Times New Roman" w:cs="Times New Roman"/>
+        </w:rPr>
+        <w:t>t back to Items every time we did</w:t>
+      </w:r>
+      <w:r>
+        <w:rPr>
+          <w:rFonts w:ascii="Times New Roman" w:hAnsi="Times New Roman" w:cs="Times New Roman"/>
+        </w:rPr>
+        <w:t xml:space="preserve"> a query for every receipt. A solution given by</w:t>
       </w:r>
       <w:r>
         <w:rPr>
@@ -1432,18 +2451,32 @@
         <w:rPr>
           <w:rFonts w:ascii="Times New Roman" w:hAnsi="Times New Roman" w:cs="Times New Roman"/>
         </w:rPr>
-        <w:t>Database Table, for time issues we did not change it.</w:t>
-      </w:r>
-    </w:p>
-    <w:p>
-      <w:pPr>
-        <w:rPr>
-          <w:rFonts w:ascii="Times New Roman" w:hAnsi="Times New Roman" w:cs="Times New Roman"/>
-        </w:rPr>
-      </w:pPr>
-    </w:p>
-    <w:p>
-      <w:pPr>
+        <w:t>Database Table.</w:t>
+      </w:r>
+      <w:r>
+        <w:rPr>
+          <w:rFonts w:ascii="Times New Roman" w:hAnsi="Times New Roman" w:cs="Times New Roman"/>
+        </w:rPr>
+        <w:t xml:space="preserve"> </w:t>
+      </w:r>
+      <w:r>
+        <w:rPr>
+          <w:rFonts w:ascii="Times New Roman" w:hAnsi="Times New Roman" w:cs="Times New Roman"/>
+        </w:rPr>
+        <w:t xml:space="preserve">Given the time constraints and the complexity, we did choose this option. </w:t>
+      </w:r>
+    </w:p>
+    <w:p>
+      <w:pPr>
+        <w:spacing w:line="360" w:lineRule="auto"/>
+        <w:rPr>
+          <w:rFonts w:ascii="Times New Roman" w:hAnsi="Times New Roman" w:cs="Times New Roman"/>
+        </w:rPr>
+      </w:pPr>
+    </w:p>
+    <w:p>
+      <w:pPr>
+        <w:spacing w:line="360" w:lineRule="auto"/>
         <w:rPr>
           <w:rFonts w:ascii="Times New Roman" w:hAnsi="Times New Roman" w:cs="Times New Roman"/>
         </w:rPr>
@@ -1476,6 +2509,7 @@
     </w:p>
     <w:p>
       <w:pPr>
+        <w:spacing w:line="360" w:lineRule="auto"/>
         <w:ind w:firstLine="720"/>
         <w:rPr>
           <w:rFonts w:ascii="Times New Roman" w:hAnsi="Times New Roman" w:cs="Times New Roman"/>
@@ -1487,6 +2521,7 @@
         <w:tabs>
           <w:tab w:val="left" w:pos="3102"/>
         </w:tabs>
+        <w:spacing w:line="360" w:lineRule="auto"/>
         <w:rPr>
           <w:rFonts w:ascii="Times New Roman" w:hAnsi="Times New Roman" w:cs="Times New Roman"/>
         </w:rPr>
@@ -1502,13 +2537,7 @@
         <w:rPr>
           <w:rFonts w:ascii="Times New Roman" w:hAnsi="Times New Roman" w:cs="Times New Roman"/>
         </w:rPr>
-        <w:t>:</w:t>
-      </w:r>
-      <w:r>
-        <w:rPr>
-          <w:rFonts w:ascii="Times New Roman" w:hAnsi="Times New Roman" w:cs="Times New Roman"/>
-        </w:rPr>
-        <w:t xml:space="preserve"> The server that generates receipts is parsed into an array (not array list) to be displayed when a receipt is clicked from the recycler view (of receipts). The issue that we had was not being able to load a parcelable array. We tried using a serializable but the activity launched from the recycler view would crash. Therefore, we had to change our Items to be held in an ArrayList since </w:t>
+        <w:t xml:space="preserve">: The server that generates receipts is parsed into an array (not array list) to be displayed when a receipt is clicked from the recycler view (of receipts). The issue that we had was not being able to load a parcelable array. We tried using a serializable but the activity launched from the recycler view would crash. Therefore, we had to change our Items to be held in an ArrayList since </w:t>
       </w:r>
       <w:r>
         <w:rPr>
@@ -1522,6 +2551,7 @@
         <w:tabs>
           <w:tab w:val="left" w:pos="3102"/>
         </w:tabs>
+        <w:spacing w:line="360" w:lineRule="auto"/>
         <w:rPr>
           <w:rFonts w:ascii="Times New Roman" w:hAnsi="Times New Roman" w:cs="Times New Roman"/>
         </w:rPr>
@@ -1532,6 +2562,7 @@
         <w:tabs>
           <w:tab w:val="left" w:pos="3102"/>
         </w:tabs>
+        <w:spacing w:line="360" w:lineRule="auto"/>
         <w:rPr>
           <w:rFonts w:ascii="Times New Roman" w:hAnsi="Times New Roman" w:cs="Times New Roman"/>
         </w:rPr>
@@ -1573,6 +2604,7 @@
         <w:tabs>
           <w:tab w:val="left" w:pos="3102"/>
         </w:tabs>
+        <w:spacing w:line="360" w:lineRule="auto"/>
         <w:rPr>
           <w:rFonts w:ascii="Times New Roman" w:hAnsi="Times New Roman" w:cs="Times New Roman"/>
         </w:rPr>
@@ -1583,6 +2615,7 @@
         <w:tabs>
           <w:tab w:val="left" w:pos="3102"/>
         </w:tabs>
+        <w:spacing w:line="360" w:lineRule="auto"/>
         <w:rPr>
           <w:rFonts w:ascii="Times New Roman" w:hAnsi="Times New Roman" w:cs="Times New Roman"/>
         </w:rPr>
@@ -1603,34 +2636,7 @@
     </w:p>
     <w:p>
       <w:pPr>
-        <w:tabs>
-          <w:tab w:val="left" w:pos="3102"/>
-        </w:tabs>
-        <w:rPr>
-          <w:rFonts w:ascii="Times New Roman" w:hAnsi="Times New Roman" w:cs="Times New Roman"/>
-        </w:rPr>
-      </w:pPr>
-    </w:p>
-    <w:p>
-      <w:pPr>
-        <w:tabs>
-          <w:tab w:val="left" w:pos="3102"/>
-        </w:tabs>
-        <w:rPr>
-          <w:rFonts w:ascii="Times New Roman" w:hAnsi="Times New Roman" w:cs="Times New Roman"/>
-          <w:i/>
-        </w:rPr>
-      </w:pPr>
-    </w:p>
-    <w:p>
-      <w:pPr>
-        <w:rPr>
-          <w:rFonts w:ascii="Times New Roman" w:hAnsi="Times New Roman" w:cs="Times New Roman"/>
-        </w:rPr>
-      </w:pPr>
-    </w:p>
-    <w:p>
-      <w:pPr>
+        <w:spacing w:line="360" w:lineRule="auto"/>
         <w:rPr>
           <w:rFonts w:ascii="Times New Roman" w:hAnsi="Times New Roman" w:cs="Times New Roman"/>
           <w:b/>
@@ -1646,6 +2652,7 @@
     </w:p>
     <w:p>
       <w:pPr>
+        <w:spacing w:line="360" w:lineRule="auto"/>
         <w:rPr>
           <w:rFonts w:ascii="Times New Roman" w:hAnsi="Times New Roman" w:cs="Times New Roman"/>
           <w:b/>
@@ -1665,34 +2672,68 @@
     </w:p>
     <w:p>
       <w:pPr>
-        <w:rPr>
-          <w:rFonts w:ascii="Times New Roman" w:hAnsi="Times New Roman" w:cs="Times New Roman"/>
-          <w:b/>
-          <w:sz w:val="28"/>
-          <w:szCs w:val="28"/>
-        </w:rPr>
-      </w:pPr>
-    </w:p>
-    <w:p>
-      <w:pPr>
-        <w:ind w:firstLine="720"/>
-        <w:rPr>
-          <w:rFonts w:ascii="Times New Roman" w:hAnsi="Times New Roman" w:cs="Times New Roman"/>
-        </w:rPr>
-      </w:pPr>
-      <w:r>
-        <w:rPr>
-          <w:rFonts w:ascii="Times New Roman" w:hAnsi="Times New Roman" w:cs="Times New Roman"/>
-        </w:rPr>
-        <w:t>Traverse through your Receipts sorted by Date of purchase or Store name and be able to View the full contend of your selected receipt.</w:t>
-      </w:r>
-    </w:p>
-    <w:p>
-      <w:pPr>
-        <w:rPr>
-          <w:rFonts w:ascii="Times New Roman" w:hAnsi="Times New Roman" w:cs="Times New Roman"/>
-        </w:rPr>
-      </w:pPr>
+        <w:pStyle w:val="ListParagraph"/>
+        <w:numPr>
+          <w:ilvl w:val="0"/>
+          <w:numId w:val="4"/>
+        </w:numPr>
+        <w:spacing w:line="360" w:lineRule="auto"/>
+        <w:rPr>
+          <w:rFonts w:ascii="Times New Roman" w:hAnsi="Times New Roman" w:cs="Times New Roman"/>
+        </w:rPr>
+      </w:pPr>
+      <w:r>
+        <w:rPr>
+          <w:rFonts w:ascii="Times New Roman" w:hAnsi="Times New Roman" w:cs="Times New Roman"/>
+        </w:rPr>
+        <w:t>View a list of your receipts sorted by date</w:t>
+      </w:r>
+      <w:r>
+        <w:rPr>
+          <w:rFonts w:ascii="Times New Roman" w:hAnsi="Times New Roman" w:cs="Times New Roman"/>
+        </w:rPr>
+        <w:t xml:space="preserve"> </w:t>
+      </w:r>
+    </w:p>
+    <w:p>
+      <w:pPr>
+        <w:pStyle w:val="ListParagraph"/>
+        <w:numPr>
+          <w:ilvl w:val="0"/>
+          <w:numId w:val="4"/>
+        </w:numPr>
+        <w:spacing w:line="360" w:lineRule="auto"/>
+        <w:rPr>
+          <w:rFonts w:ascii="Times New Roman" w:hAnsi="Times New Roman" w:cs="Times New Roman"/>
+        </w:rPr>
+      </w:pPr>
+      <w:r>
+        <w:rPr>
+          <w:rFonts w:ascii="Times New Roman" w:hAnsi="Times New Roman" w:cs="Times New Roman"/>
+        </w:rPr>
+        <w:t xml:space="preserve">Select an individual receipt and view all the items and the total amount spent in that particular store </w:t>
+      </w:r>
+    </w:p>
+    <w:p>
+      <w:pPr>
+        <w:pStyle w:val="ListParagraph"/>
+        <w:numPr>
+          <w:ilvl w:val="0"/>
+          <w:numId w:val="4"/>
+        </w:numPr>
+        <w:spacing w:line="360" w:lineRule="auto"/>
+        <w:rPr>
+          <w:rFonts w:ascii="Times New Roman" w:hAnsi="Times New Roman" w:cs="Times New Roman"/>
+        </w:rPr>
+      </w:pPr>
+      <w:r>
+        <w:rPr>
+          <w:rFonts w:ascii="Times New Roman" w:hAnsi="Times New Roman" w:cs="Times New Roman"/>
+        </w:rPr>
+        <w:t xml:space="preserve">View a graph of your spending from the last five months </w:t>
+      </w:r>
+      <w:bookmarkStart w:id="0" w:name="_GoBack"/>
+      <w:bookmarkEnd w:id="0"/>
       <w:r>
         <w:rPr>
           <w:rFonts w:ascii="Times New Roman" w:hAnsi="Times New Roman" w:cs="Times New Roman"/>
@@ -1702,6 +2743,7 @@
     </w:p>
     <w:p>
       <w:pPr>
+        <w:spacing w:line="360" w:lineRule="auto"/>
         <w:rPr>
           <w:rFonts w:ascii="Times New Roman" w:hAnsi="Times New Roman" w:cs="Times New Roman"/>
         </w:rPr>
@@ -1711,7 +2753,7 @@
           <w:rFonts w:ascii="Times New Roman" w:hAnsi="Times New Roman" w:cs="Times New Roman"/>
         </w:rPr>
         <w:tab/>
-        <w:t xml:space="preserve">Look into your expenses of the last 6 month to plan a budget providing a chart, also you will be able to set a limit bar on your chart to know when you pass the limit of your budget.  </w:t>
+        <w:t xml:space="preserve"> </w:t>
       </w:r>
     </w:p>
     <w:sectPr>
@@ -2291,7 +3333,7 @@
         <w:rFonts w:ascii="Times New Roman" w:eastAsiaTheme="minorHAnsi" w:hAnsi="Times New Roman" w:cs="Times New Roman" w:hint="default"/>
       </w:rPr>
     </w:lvl>
-    <w:lvl w:ilvl="2" w:tplc="04090005" w:tentative="1">
+    <w:lvl w:ilvl="2" w:tplc="04090005">
       <w:start w:val="1"/>
       <w:numFmt w:val="bullet"/>
       <w:lvlText w:val=""/>
@@ -2374,6 +3416,95 @@
       <w:rPr>
         <w:rFonts w:ascii="Wingdings" w:hAnsi="Wingdings" w:hint="default"/>
       </w:rPr>
+    </w:lvl>
+  </w:abstractNum>
+  <w:abstractNum w:abstractNumId="6">
+    <w:nsid w:val="670C0FBD"/>
+    <w:multiLevelType w:val="hybridMultilevel"/>
+    <w:tmpl w:val="12EEB064"/>
+    <w:lvl w:ilvl="0" w:tplc="0409000F">
+      <w:start w:val="1"/>
+      <w:numFmt w:val="decimal"/>
+      <w:lvlText w:val="%1."/>
+      <w:lvlJc w:val="left"/>
+      <w:pPr>
+        <w:ind w:left="720" w:hanging="360"/>
+      </w:pPr>
+      <w:rPr>
+        <w:rFonts w:hint="default"/>
+      </w:rPr>
+    </w:lvl>
+    <w:lvl w:ilvl="1" w:tplc="04090019" w:tentative="1">
+      <w:start w:val="1"/>
+      <w:numFmt w:val="lowerLetter"/>
+      <w:lvlText w:val="%2."/>
+      <w:lvlJc w:val="left"/>
+      <w:pPr>
+        <w:ind w:left="1440" w:hanging="360"/>
+      </w:pPr>
+    </w:lvl>
+    <w:lvl w:ilvl="2" w:tplc="0409001B" w:tentative="1">
+      <w:start w:val="1"/>
+      <w:numFmt w:val="lowerRoman"/>
+      <w:lvlText w:val="%3."/>
+      <w:lvlJc w:val="right"/>
+      <w:pPr>
+        <w:ind w:left="2160" w:hanging="180"/>
+      </w:pPr>
+    </w:lvl>
+    <w:lvl w:ilvl="3" w:tplc="0409000F" w:tentative="1">
+      <w:start w:val="1"/>
+      <w:numFmt w:val="decimal"/>
+      <w:lvlText w:val="%4."/>
+      <w:lvlJc w:val="left"/>
+      <w:pPr>
+        <w:ind w:left="2880" w:hanging="360"/>
+      </w:pPr>
+    </w:lvl>
+    <w:lvl w:ilvl="4" w:tplc="04090019" w:tentative="1">
+      <w:start w:val="1"/>
+      <w:numFmt w:val="lowerLetter"/>
+      <w:lvlText w:val="%5."/>
+      <w:lvlJc w:val="left"/>
+      <w:pPr>
+        <w:ind w:left="3600" w:hanging="360"/>
+      </w:pPr>
+    </w:lvl>
+    <w:lvl w:ilvl="5" w:tplc="0409001B" w:tentative="1">
+      <w:start w:val="1"/>
+      <w:numFmt w:val="lowerRoman"/>
+      <w:lvlText w:val="%6."/>
+      <w:lvlJc w:val="right"/>
+      <w:pPr>
+        <w:ind w:left="4320" w:hanging="180"/>
+      </w:pPr>
+    </w:lvl>
+    <w:lvl w:ilvl="6" w:tplc="0409000F" w:tentative="1">
+      <w:start w:val="1"/>
+      <w:numFmt w:val="decimal"/>
+      <w:lvlText w:val="%7."/>
+      <w:lvlJc w:val="left"/>
+      <w:pPr>
+        <w:ind w:left="5040" w:hanging="360"/>
+      </w:pPr>
+    </w:lvl>
+    <w:lvl w:ilvl="7" w:tplc="04090019" w:tentative="1">
+      <w:start w:val="1"/>
+      <w:numFmt w:val="lowerLetter"/>
+      <w:lvlText w:val="%8."/>
+      <w:lvlJc w:val="left"/>
+      <w:pPr>
+        <w:ind w:left="5760" w:hanging="360"/>
+      </w:pPr>
+    </w:lvl>
+    <w:lvl w:ilvl="8" w:tplc="0409001B" w:tentative="1">
+      <w:start w:val="1"/>
+      <w:numFmt w:val="lowerRoman"/>
+      <w:lvlText w:val="%9."/>
+      <w:lvlJc w:val="right"/>
+      <w:pPr>
+        <w:ind w:left="6480" w:hanging="180"/>
+      </w:pPr>
     </w:lvl>
   </w:abstractNum>
   <w:num w:numId="1">
@@ -2393,6 +3524,9 @@
   </w:num>
   <w:num w:numId="6">
     <w:abstractNumId w:val="5"/>
+  </w:num>
+  <w:num w:numId="7">
+    <w:abstractNumId w:val="6"/>
   </w:num>
 </w:numbering>
 </file>

</xml_diff>